<commit_message>
add Models and Polygons
</commit_message>
<xml_diff>
--- a/ProjectDocx/ProjectDocumentation.docx
+++ b/ProjectDocx/ProjectDocumentation.docx
@@ -4,28 +4,14 @@
   <w:body>
     <w:p>
       <w:pPr>
-        <w:pBdr>
-          <w:bottom w:val="single" w:sz="6" w:space="0" w:color="A2A9B1"/>
-        </w:pBdr>
-        <w:spacing w:after="60"/>
-        <w:outlineLvl w:val="0"/>
-        <w:rPr>
-          <w:rFonts w:ascii="Georgia" w:eastAsia="Times New Roman" w:hAnsi="Georgia" w:cs="Times New Roman"/>
-          <w:color w:val="000000"/>
-          <w:kern w:val="36"/>
-          <w:sz w:val="43"/>
-          <w:szCs w:val="43"/>
-          <w:lang w:val="en-US" w:eastAsia="ru-RU"/>
-        </w:rPr>
-      </w:pPr>
-      <w:r>
-        <w:rPr>
-          <w:rFonts w:ascii="Georgia" w:eastAsia="Times New Roman" w:hAnsi="Georgia" w:cs="Times New Roman"/>
-          <w:color w:val="000000"/>
-          <w:kern w:val="36"/>
-          <w:sz w:val="43"/>
-          <w:szCs w:val="43"/>
-          <w:lang w:val="en-US" w:eastAsia="ru-RU"/>
+        <w:pStyle w:val="1"/>
+        <w:rPr>
+          <w:lang w:val="en-US"/>
+        </w:rPr>
+      </w:pPr>
+      <w:r>
+        <w:rPr>
+          <w:lang w:val="en-US"/>
         </w:rPr>
         <w:t>Ray tracing (graphics)</w:t>
       </w:r>
@@ -36,33 +22,28 @@
         <w:ind w:firstLine="709"/>
         <w:jc w:val="both"/>
         <w:rPr>
-          <w:rFonts w:ascii="Arial" w:hAnsi="Arial" w:cs="Arial"/>
-          <w:color w:val="202122"/>
-          <w:sz w:val="21"/>
-          <w:szCs w:val="21"/>
+          <w:rFonts w:cs="Times New Roman"/>
+          <w:szCs w:val="28"/>
           <w:shd w:val="clear" w:color="auto" w:fill="FFFFFF"/>
           <w:lang w:val="en-US"/>
         </w:rPr>
       </w:pPr>
       <w:r>
         <w:rPr>
-          <w:rFonts w:ascii="Arial" w:hAnsi="Arial" w:cs="Arial"/>
-          <w:color w:val="202122"/>
-          <w:sz w:val="21"/>
-          <w:szCs w:val="21"/>
+          <w:rFonts w:cs="Times New Roman"/>
+          <w:szCs w:val="28"/>
           <w:shd w:val="clear" w:color="auto" w:fill="FFFFFF"/>
           <w:lang w:val="en-US"/>
         </w:rPr>
         <w:t>In </w:t>
       </w:r>
-      <w:hyperlink r:id="rId4" w:tooltip="3D computer graphics" w:history="1">
+      <w:hyperlink r:id="rId5" w:tooltip="3D computer graphics" w:history="1">
         <w:r>
           <w:rPr>
             <w:rStyle w:val="a3"/>
-            <w:rFonts w:ascii="Arial" w:hAnsi="Arial" w:cs="Arial"/>
-            <w:color w:val="0645AD"/>
-            <w:sz w:val="21"/>
-            <w:szCs w:val="21"/>
+            <w:rFonts w:cs="Times New Roman"/>
+            <w:color w:val="auto"/>
+            <w:szCs w:val="28"/>
             <w:shd w:val="clear" w:color="auto" w:fill="FFFFFF"/>
             <w:lang w:val="en-US"/>
           </w:rPr>
@@ -71,47 +52,53 @@
       </w:hyperlink>
       <w:r>
         <w:rPr>
-          <w:rFonts w:ascii="Arial" w:hAnsi="Arial" w:cs="Arial"/>
-          <w:color w:val="202122"/>
-          <w:sz w:val="21"/>
-          <w:szCs w:val="21"/>
+          <w:rFonts w:cs="Times New Roman"/>
+          <w:szCs w:val="28"/>
           <w:shd w:val="clear" w:color="auto" w:fill="FFFFFF"/>
           <w:lang w:val="en-US"/>
         </w:rPr>
         <w:t>, </w:t>
       </w:r>
-      <w:r>
-        <w:rPr>
-          <w:rFonts w:ascii="Arial" w:hAnsi="Arial" w:cs="Arial"/>
+      <w:proofErr w:type="spellStart"/>
+      <w:r>
+        <w:rPr>
+          <w:rFonts w:cs="Times New Roman"/>
           <w:b/>
           <w:bCs/>
-          <w:color w:val="202122"/>
-          <w:sz w:val="21"/>
-          <w:szCs w:val="21"/>
+          <w:szCs w:val="28"/>
           <w:shd w:val="clear" w:color="auto" w:fill="FFFFFF"/>
           <w:lang w:val="en-US"/>
         </w:rPr>
-        <w:t>ray tracing</w:t>
-      </w:r>
-      <w:r>
-        <w:rPr>
-          <w:rFonts w:ascii="Arial" w:hAnsi="Arial" w:cs="Arial"/>
-          <w:color w:val="202122"/>
-          <w:sz w:val="21"/>
-          <w:szCs w:val="21"/>
+        <w:t>RayT</w:t>
+      </w:r>
+      <w:r>
+        <w:rPr>
+          <w:rFonts w:cs="Times New Roman"/>
+          <w:b/>
+          <w:bCs/>
+          <w:szCs w:val="28"/>
           <w:shd w:val="clear" w:color="auto" w:fill="FFFFFF"/>
           <w:lang w:val="en-US"/>
         </w:rPr>
+        <w:t>racing</w:t>
+      </w:r>
+      <w:proofErr w:type="spellEnd"/>
+      <w:r>
+        <w:rPr>
+          <w:rFonts w:cs="Times New Roman"/>
+          <w:szCs w:val="28"/>
+          <w:shd w:val="clear" w:color="auto" w:fill="FFFFFF"/>
+          <w:lang w:val="en-US"/>
+        </w:rPr>
         <w:t> is a technique for modeling </w:t>
       </w:r>
-      <w:hyperlink r:id="rId5" w:tooltip="Light transport theory" w:history="1">
+      <w:hyperlink r:id="rId6" w:tooltip="Light transport theory" w:history="1">
         <w:r>
           <w:rPr>
             <w:rStyle w:val="a3"/>
-            <w:rFonts w:ascii="Arial" w:hAnsi="Arial" w:cs="Arial"/>
-            <w:color w:val="0645AD"/>
-            <w:sz w:val="21"/>
-            <w:szCs w:val="21"/>
+            <w:rFonts w:cs="Times New Roman"/>
+            <w:color w:val="auto"/>
+            <w:szCs w:val="28"/>
             <w:shd w:val="clear" w:color="auto" w:fill="FFFFFF"/>
             <w:lang w:val="en-US"/>
           </w:rPr>
@@ -120,23 +107,20 @@
       </w:hyperlink>
       <w:r>
         <w:rPr>
-          <w:rFonts w:ascii="Arial" w:hAnsi="Arial" w:cs="Arial"/>
-          <w:color w:val="202122"/>
-          <w:sz w:val="21"/>
-          <w:szCs w:val="21"/>
+          <w:rFonts w:cs="Times New Roman"/>
+          <w:szCs w:val="28"/>
           <w:shd w:val="clear" w:color="auto" w:fill="FFFFFF"/>
           <w:lang w:val="en-US"/>
         </w:rPr>
         <w:t> for use in a wide variety of </w:t>
       </w:r>
-      <w:hyperlink r:id="rId6" w:tooltip="Rendering (computer graphics)" w:history="1">
+      <w:hyperlink r:id="rId7" w:tooltip="Rendering (computer graphics)" w:history="1">
         <w:r>
           <w:rPr>
             <w:rStyle w:val="a3"/>
-            <w:rFonts w:ascii="Arial" w:hAnsi="Arial" w:cs="Arial"/>
-            <w:color w:val="0645AD"/>
-            <w:sz w:val="21"/>
-            <w:szCs w:val="21"/>
+            <w:rFonts w:cs="Times New Roman"/>
+            <w:color w:val="auto"/>
+            <w:szCs w:val="28"/>
             <w:shd w:val="clear" w:color="auto" w:fill="FFFFFF"/>
             <w:lang w:val="en-US"/>
           </w:rPr>
@@ -145,23 +129,20 @@
       </w:hyperlink>
       <w:r>
         <w:rPr>
-          <w:rFonts w:ascii="Arial" w:hAnsi="Arial" w:cs="Arial"/>
-          <w:color w:val="202122"/>
-          <w:sz w:val="21"/>
-          <w:szCs w:val="21"/>
+          <w:rFonts w:cs="Times New Roman"/>
+          <w:szCs w:val="28"/>
           <w:shd w:val="clear" w:color="auto" w:fill="FFFFFF"/>
           <w:lang w:val="en-US"/>
         </w:rPr>
         <w:t> algorithms for generating </w:t>
       </w:r>
-      <w:hyperlink r:id="rId7" w:tooltip="Digital image" w:history="1">
+      <w:hyperlink r:id="rId8" w:tooltip="Digital image" w:history="1">
         <w:r>
           <w:rPr>
             <w:rStyle w:val="a3"/>
-            <w:rFonts w:ascii="Arial" w:hAnsi="Arial" w:cs="Arial"/>
-            <w:color w:val="0645AD"/>
-            <w:sz w:val="21"/>
-            <w:szCs w:val="21"/>
+            <w:rFonts w:cs="Times New Roman"/>
+            <w:color w:val="auto"/>
+            <w:szCs w:val="28"/>
             <w:shd w:val="clear" w:color="auto" w:fill="FFFFFF"/>
             <w:lang w:val="en-US"/>
           </w:rPr>
@@ -170,10 +151,8 @@
       </w:hyperlink>
       <w:r>
         <w:rPr>
-          <w:rFonts w:ascii="Arial" w:hAnsi="Arial" w:cs="Arial"/>
-          <w:color w:val="202122"/>
-          <w:sz w:val="21"/>
-          <w:szCs w:val="21"/>
+          <w:rFonts w:cs="Times New Roman"/>
+          <w:szCs w:val="28"/>
           <w:shd w:val="clear" w:color="auto" w:fill="FFFFFF"/>
           <w:lang w:val="en-US"/>
         </w:rPr>
@@ -186,60 +165,93 @@
         <w:ind w:firstLine="709"/>
         <w:jc w:val="both"/>
         <w:rPr>
-          <w:rFonts w:ascii="Arial" w:hAnsi="Arial" w:cs="Arial"/>
-          <w:color w:val="202122"/>
-          <w:sz w:val="21"/>
-          <w:szCs w:val="21"/>
+          <w:rFonts w:cs="Times New Roman"/>
+          <w:szCs w:val="28"/>
           <w:shd w:val="clear" w:color="auto" w:fill="FFFFFF"/>
           <w:lang w:val="en-US"/>
         </w:rPr>
       </w:pPr>
       <w:r>
         <w:rPr>
-          <w:rFonts w:ascii="Arial" w:hAnsi="Arial" w:cs="Arial"/>
-          <w:color w:val="202122"/>
-          <w:sz w:val="21"/>
-          <w:szCs w:val="21"/>
+          <w:rFonts w:cs="Times New Roman"/>
+          <w:szCs w:val="28"/>
           <w:shd w:val="clear" w:color="auto" w:fill="FFFFFF"/>
           <w:lang w:val="en-US"/>
         </w:rPr>
-        <w:t xml:space="preserve">I try to wright my simple Ray </w:t>
-      </w:r>
-      <w:proofErr w:type="gramStart"/>
-      <w:r>
-        <w:rPr>
-          <w:rFonts w:ascii="Arial" w:hAnsi="Arial" w:cs="Arial"/>
-          <w:color w:val="202122"/>
-          <w:sz w:val="21"/>
-          <w:szCs w:val="21"/>
+        <w:t xml:space="preserve">I try to wright my simple </w:t>
+      </w:r>
+      <w:proofErr w:type="spellStart"/>
+      <w:r>
+        <w:rPr>
+          <w:rFonts w:cs="Times New Roman"/>
+          <w:szCs w:val="28"/>
           <w:shd w:val="clear" w:color="auto" w:fill="FFFFFF"/>
           <w:lang w:val="en-US"/>
         </w:rPr>
-        <w:t>Tracer, that</w:t>
-      </w:r>
-      <w:proofErr w:type="gramEnd"/>
-      <w:r>
-        <w:rPr>
-          <w:rFonts w:ascii="Arial" w:hAnsi="Arial" w:cs="Arial"/>
-          <w:color w:val="202122"/>
-          <w:sz w:val="21"/>
-          <w:szCs w:val="21"/>
+        <w:t>RayTracing</w:t>
+      </w:r>
+      <w:proofErr w:type="spellEnd"/>
+      <w:r>
+        <w:rPr>
+          <w:rFonts w:cs="Times New Roman"/>
+          <w:szCs w:val="28"/>
           <w:shd w:val="clear" w:color="auto" w:fill="FFFFFF"/>
           <w:lang w:val="en-US"/>
         </w:rPr>
+        <w:t>, which</w:t>
+      </w:r>
+      <w:r>
+        <w:rPr>
+          <w:rFonts w:cs="Times New Roman"/>
+          <w:szCs w:val="28"/>
+          <w:shd w:val="clear" w:color="auto" w:fill="FFFFFF"/>
+          <w:lang w:val="en-US"/>
+        </w:rPr>
         <w:t xml:space="preserve"> can image simple objects with some effects like defusing, specular, reflection, refraction and so on.</w:t>
       </w:r>
     </w:p>
     <w:p>
       <w:pPr>
+        <w:spacing w:after="0"/>
+        <w:ind w:firstLine="709"/>
+        <w:jc w:val="both"/>
+        <w:rPr>
+          <w:rFonts w:cs="Times New Roman"/>
+          <w:szCs w:val="28"/>
+          <w:shd w:val="clear" w:color="auto" w:fill="FFFFFF"/>
+          <w:lang w:val="en-US"/>
+        </w:rPr>
+      </w:pPr>
+      <w:r>
+        <w:rPr>
+          <w:rFonts w:cs="Times New Roman"/>
+          <w:szCs w:val="28"/>
+          <w:shd w:val="clear" w:color="auto" w:fill="FFFFFF"/>
+          <w:lang w:val="en-US"/>
+        </w:rPr>
+        <w:t>I will use Java for this project.</w:t>
+      </w:r>
+    </w:p>
+    <w:p>
+      <w:pPr>
         <w:pStyle w:val="2"/>
         <w:rPr>
+          <w:rFonts w:ascii="Times New Roman" w:hAnsi="Times New Roman" w:cs="Times New Roman"/>
+          <w:b/>
+          <w:color w:val="auto"/>
+          <w:sz w:val="28"/>
+          <w:szCs w:val="28"/>
           <w:shd w:val="clear" w:color="auto" w:fill="FFFFFF"/>
           <w:lang w:val="en-US"/>
         </w:rPr>
       </w:pPr>
       <w:r>
         <w:rPr>
+          <w:rFonts w:ascii="Times New Roman" w:hAnsi="Times New Roman" w:cs="Times New Roman"/>
+          <w:b/>
+          <w:color w:val="auto"/>
+          <w:sz w:val="28"/>
+          <w:szCs w:val="28"/>
           <w:shd w:val="clear" w:color="auto" w:fill="FFFFFF"/>
           <w:lang w:val="en-US"/>
         </w:rPr>
@@ -247,6 +259,11 @@
       </w:r>
       <w:r>
         <w:rPr>
+          <w:rFonts w:ascii="Times New Roman" w:hAnsi="Times New Roman" w:cs="Times New Roman"/>
+          <w:b/>
+          <w:color w:val="auto"/>
+          <w:sz w:val="28"/>
+          <w:szCs w:val="28"/>
           <w:shd w:val="clear" w:color="auto" w:fill="FFFFFF"/>
           <w:lang w:val="en-US"/>
         </w:rPr>
@@ -257,12 +274,22 @@
       <w:pPr>
         <w:pStyle w:val="3"/>
         <w:rPr>
+          <w:rFonts w:ascii="Times New Roman" w:hAnsi="Times New Roman" w:cs="Times New Roman"/>
+          <w:b/>
+          <w:color w:val="auto"/>
+          <w:sz w:val="28"/>
+          <w:szCs w:val="28"/>
           <w:shd w:val="clear" w:color="auto" w:fill="FFFFFF"/>
           <w:lang w:val="en-US"/>
         </w:rPr>
       </w:pPr>
       <w:r>
         <w:rPr>
+          <w:rFonts w:ascii="Times New Roman" w:hAnsi="Times New Roman" w:cs="Times New Roman"/>
+          <w:b/>
+          <w:color w:val="auto"/>
+          <w:sz w:val="28"/>
+          <w:szCs w:val="28"/>
           <w:shd w:val="clear" w:color="auto" w:fill="FFFFFF"/>
           <w:lang w:val="en-US"/>
         </w:rPr>
@@ -273,11 +300,15 @@
       <w:pPr>
         <w:jc w:val="both"/>
         <w:rPr>
-          <w:lang w:val="en-US"/>
-        </w:rPr>
-      </w:pPr>
-      <w:r>
-        <w:rPr>
+          <w:rFonts w:cs="Times New Roman"/>
+          <w:szCs w:val="28"/>
+          <w:lang w:val="en-US"/>
+        </w:rPr>
+      </w:pPr>
+      <w:r>
+        <w:rPr>
+          <w:rFonts w:cs="Times New Roman"/>
+          <w:szCs w:val="28"/>
           <w:lang w:val="en-US"/>
         </w:rPr>
         <w:t>The main primitive that we will use is Vec3D.</w:t>
@@ -287,17 +318,23 @@
       <w:pPr>
         <w:jc w:val="both"/>
         <w:rPr>
-          <w:lang w:val="en-US"/>
-        </w:rPr>
-      </w:pPr>
-      <w:r>
-        <w:rPr>
+          <w:rFonts w:cs="Times New Roman"/>
+          <w:szCs w:val="28"/>
+          <w:lang w:val="en-US"/>
+        </w:rPr>
+      </w:pPr>
+      <w:r>
+        <w:rPr>
+          <w:rFonts w:cs="Times New Roman"/>
+          <w:szCs w:val="28"/>
           <w:lang w:val="en-US"/>
         </w:rPr>
         <w:t>Simple structure</w:t>
       </w:r>
       <w:r>
         <w:rPr>
+          <w:rFonts w:cs="Times New Roman"/>
+          <w:szCs w:val="28"/>
           <w:lang w:val="en-US"/>
         </w:rPr>
         <w:t xml:space="preserve"> consist of three Double values.</w:t>
@@ -307,25 +344,31 @@
       <w:pPr>
         <w:jc w:val="both"/>
         <w:rPr>
-          <w:lang w:val="en-US"/>
-        </w:rPr>
-      </w:pPr>
-      <w:r>
-        <w:rPr>
+          <w:rFonts w:cs="Times New Roman"/>
+          <w:szCs w:val="28"/>
+          <w:lang w:val="en-US"/>
+        </w:rPr>
+      </w:pPr>
+      <w:r>
+        <w:rPr>
+          <w:rFonts w:cs="Times New Roman"/>
+          <w:szCs w:val="28"/>
           <w:lang w:val="en-US"/>
         </w:rPr>
         <w:t xml:space="preserve">Package Geometry consists of primitives like Ray, Sphere </w:t>
       </w:r>
-      <w:proofErr w:type="gramStart"/>
-      <w:r>
-        <w:rPr>
-          <w:lang w:val="en-US"/>
-        </w:rPr>
-        <w:t>and etc</w:t>
-      </w:r>
-      <w:proofErr w:type="gramEnd"/>
-      <w:r>
-        <w:rPr>
+      <w:r>
+        <w:rPr>
+          <w:rFonts w:cs="Times New Roman"/>
+          <w:szCs w:val="28"/>
+          <w:lang w:val="en-US"/>
+        </w:rPr>
+        <w:t>etc</w:t>
+      </w:r>
+      <w:r>
+        <w:rPr>
+          <w:rFonts w:cs="Times New Roman"/>
+          <w:szCs w:val="28"/>
           <w:lang w:val="en-US"/>
         </w:rPr>
         <w:t>.</w:t>
@@ -335,17 +378,23 @@
       <w:pPr>
         <w:jc w:val="both"/>
         <w:rPr>
-          <w:lang w:val="en-US"/>
-        </w:rPr>
-      </w:pPr>
-      <w:r>
-        <w:rPr>
+          <w:rFonts w:cs="Times New Roman"/>
+          <w:szCs w:val="28"/>
+          <w:lang w:val="en-US"/>
+        </w:rPr>
+      </w:pPr>
+      <w:r>
+        <w:rPr>
+          <w:rFonts w:cs="Times New Roman"/>
+          <w:szCs w:val="28"/>
           <w:lang w:val="en-US"/>
         </w:rPr>
         <w:t xml:space="preserve">All of them </w:t>
       </w:r>
       <w:r>
         <w:rPr>
+          <w:rFonts w:cs="Times New Roman"/>
+          <w:szCs w:val="28"/>
           <w:lang w:val="en-US"/>
         </w:rPr>
         <w:t xml:space="preserve">extends </w:t>
@@ -353,6 +402,8 @@
       <w:proofErr w:type="spellStart"/>
       <w:r>
         <w:rPr>
+          <w:rFonts w:cs="Times New Roman"/>
+          <w:szCs w:val="28"/>
           <w:lang w:val="en-US"/>
         </w:rPr>
         <w:t>GeometryObject</w:t>
@@ -360,6 +411,8 @@
       <w:proofErr w:type="spellEnd"/>
       <w:r>
         <w:rPr>
+          <w:rFonts w:cs="Times New Roman"/>
+          <w:szCs w:val="28"/>
           <w:lang w:val="en-US"/>
         </w:rPr>
         <w:t xml:space="preserve"> class.</w:t>
@@ -369,25 +422,31 @@
       <w:pPr>
         <w:jc w:val="both"/>
         <w:rPr>
-          <w:lang w:val="en-US"/>
-        </w:rPr>
-      </w:pPr>
-      <w:r>
-        <w:rPr>
+          <w:rFonts w:cs="Times New Roman"/>
+          <w:szCs w:val="28"/>
+          <w:lang w:val="en-US"/>
+        </w:rPr>
+      </w:pPr>
+      <w:r>
+        <w:rPr>
+          <w:rFonts w:cs="Times New Roman"/>
+          <w:szCs w:val="28"/>
           <w:lang w:val="en-US"/>
         </w:rPr>
         <w:t xml:space="preserve">At the same </w:t>
       </w:r>
-      <w:proofErr w:type="gramStart"/>
-      <w:r>
-        <w:rPr>
-          <w:lang w:val="en-US"/>
-        </w:rPr>
-        <w:t>time</w:t>
-      </w:r>
-      <w:proofErr w:type="gramEnd"/>
-      <w:r>
-        <w:rPr>
+      <w:r>
+        <w:rPr>
+          <w:rFonts w:cs="Times New Roman"/>
+          <w:szCs w:val="28"/>
+          <w:lang w:val="en-US"/>
+        </w:rPr>
+        <w:t>time,</w:t>
+      </w:r>
+      <w:r>
+        <w:rPr>
+          <w:rFonts w:cs="Times New Roman"/>
+          <w:szCs w:val="28"/>
           <w:lang w:val="en-US"/>
         </w:rPr>
         <w:t xml:space="preserve"> this package includes </w:t>
@@ -395,6 +454,8 @@
       <w:proofErr w:type="spellStart"/>
       <w:r>
         <w:rPr>
+          <w:rFonts w:cs="Times New Roman"/>
+          <w:szCs w:val="28"/>
           <w:lang w:val="en-US"/>
         </w:rPr>
         <w:t>GeometryMath</w:t>
@@ -402,6 +463,8 @@
       <w:proofErr w:type="spellEnd"/>
       <w:r>
         <w:rPr>
+          <w:rFonts w:cs="Times New Roman"/>
+          <w:szCs w:val="28"/>
           <w:lang w:val="en-US"/>
         </w:rPr>
         <w:t xml:space="preserve"> class.</w:t>
@@ -411,31 +474,39 @@
       <w:pPr>
         <w:jc w:val="both"/>
         <w:rPr>
-          <w:lang w:val="en-US"/>
-        </w:rPr>
-      </w:pPr>
-      <w:r>
-        <w:rPr>
-          <w:lang w:val="en-US"/>
-        </w:rPr>
-        <w:t xml:space="preserve">This static class </w:t>
-      </w:r>
-      <w:r>
-        <w:rPr>
-          <w:lang w:val="en-US"/>
-        </w:rPr>
-        <w:t>processes all of the above primitives.</w:t>
+          <w:rFonts w:cs="Times New Roman"/>
+          <w:szCs w:val="28"/>
+          <w:lang w:val="en-US"/>
+        </w:rPr>
+      </w:pPr>
+      <w:r>
+        <w:rPr>
+          <w:rFonts w:cs="Times New Roman"/>
+          <w:szCs w:val="28"/>
+          <w:lang w:val="en-US"/>
+        </w:rPr>
+        <w:t>This static class processes all of the above primitives.</w:t>
       </w:r>
     </w:p>
     <w:p>
       <w:pPr>
         <w:pStyle w:val="3"/>
         <w:rPr>
-          <w:lang w:val="en-US"/>
-        </w:rPr>
-      </w:pPr>
-      <w:r>
-        <w:rPr>
+          <w:rFonts w:ascii="Times New Roman" w:hAnsi="Times New Roman" w:cs="Times New Roman"/>
+          <w:b/>
+          <w:color w:val="auto"/>
+          <w:sz w:val="28"/>
+          <w:szCs w:val="28"/>
+          <w:lang w:val="en-US"/>
+        </w:rPr>
+      </w:pPr>
+      <w:r>
+        <w:rPr>
+          <w:rFonts w:ascii="Times New Roman" w:hAnsi="Times New Roman" w:cs="Times New Roman"/>
+          <w:b/>
+          <w:color w:val="auto"/>
+          <w:sz w:val="28"/>
+          <w:szCs w:val="28"/>
           <w:lang w:val="en-US"/>
         </w:rPr>
         <w:t>Graphics</w:t>
@@ -444,11 +515,15 @@
     <w:p>
       <w:pPr>
         <w:rPr>
-          <w:lang w:val="en-US"/>
-        </w:rPr>
-      </w:pPr>
-      <w:r>
-        <w:rPr>
+          <w:rFonts w:cs="Times New Roman"/>
+          <w:szCs w:val="28"/>
+          <w:lang w:val="en-US"/>
+        </w:rPr>
+      </w:pPr>
+      <w:r>
+        <w:rPr>
+          <w:rFonts w:cs="Times New Roman"/>
+          <w:szCs w:val="28"/>
           <w:lang w:val="en-US"/>
         </w:rPr>
         <w:t>This package includes all element of graphical objects.</w:t>
@@ -457,11 +532,15 @@
     <w:p>
       <w:pPr>
         <w:rPr>
-          <w:lang w:val="en-US"/>
-        </w:rPr>
-      </w:pPr>
-      <w:r>
-        <w:rPr>
+          <w:rFonts w:cs="Times New Roman"/>
+          <w:szCs w:val="28"/>
+          <w:lang w:val="en-US"/>
+        </w:rPr>
+      </w:pPr>
+      <w:r>
+        <w:rPr>
+          <w:rFonts w:cs="Times New Roman"/>
+          <w:szCs w:val="28"/>
           <w:lang w:val="en-US"/>
         </w:rPr>
         <w:t xml:space="preserve">The main class is </w:t>
@@ -469,6 +548,8 @@
       <w:proofErr w:type="spellStart"/>
       <w:r>
         <w:rPr>
+          <w:rFonts w:cs="Times New Roman"/>
+          <w:szCs w:val="28"/>
           <w:lang w:val="en-US"/>
         </w:rPr>
         <w:t>GraphicsObject</w:t>
@@ -476,6 +557,8 @@
       <w:proofErr w:type="spellEnd"/>
       <w:r>
         <w:rPr>
+          <w:rFonts w:cs="Times New Roman"/>
+          <w:szCs w:val="28"/>
           <w:lang w:val="en-US"/>
         </w:rPr>
         <w:t xml:space="preserve"> that includes </w:t>
@@ -483,6 +566,8 @@
       <w:proofErr w:type="spellStart"/>
       <w:r>
         <w:rPr>
+          <w:rFonts w:cs="Times New Roman"/>
+          <w:szCs w:val="28"/>
           <w:lang w:val="en-US"/>
         </w:rPr>
         <w:t>GeometryObject</w:t>
@@ -490,6 +575,8 @@
       <w:proofErr w:type="spellEnd"/>
       <w:r>
         <w:rPr>
+          <w:rFonts w:cs="Times New Roman"/>
+          <w:szCs w:val="28"/>
           <w:lang w:val="en-US"/>
         </w:rPr>
         <w:t xml:space="preserve"> and Material.</w:t>
@@ -498,25 +585,31 @@
     <w:p>
       <w:pPr>
         <w:rPr>
-          <w:lang w:val="en-US"/>
-        </w:rPr>
-      </w:pPr>
-      <w:r>
-        <w:rPr>
+          <w:rFonts w:cs="Times New Roman"/>
+          <w:szCs w:val="28"/>
+          <w:lang w:val="en-US"/>
+        </w:rPr>
+      </w:pPr>
+      <w:r>
+        <w:rPr>
+          <w:rFonts w:cs="Times New Roman"/>
+          <w:szCs w:val="28"/>
           <w:lang w:val="en-US"/>
         </w:rPr>
         <w:t xml:space="preserve">At the same </w:t>
       </w:r>
-      <w:proofErr w:type="gramStart"/>
-      <w:r>
-        <w:rPr>
-          <w:lang w:val="en-US"/>
-        </w:rPr>
-        <w:t>time</w:t>
-      </w:r>
-      <w:proofErr w:type="gramEnd"/>
-      <w:r>
-        <w:rPr>
+      <w:r>
+        <w:rPr>
+          <w:rFonts w:cs="Times New Roman"/>
+          <w:szCs w:val="28"/>
+          <w:lang w:val="en-US"/>
+        </w:rPr>
+        <w:t>time,</w:t>
+      </w:r>
+      <w:r>
+        <w:rPr>
+          <w:rFonts w:cs="Times New Roman"/>
+          <w:szCs w:val="28"/>
           <w:lang w:val="en-US"/>
         </w:rPr>
         <w:t xml:space="preserve"> this package includes </w:t>
@@ -524,6 +617,8 @@
       <w:proofErr w:type="spellStart"/>
       <w:r>
         <w:rPr>
+          <w:rFonts w:cs="Times New Roman"/>
+          <w:szCs w:val="28"/>
           <w:lang w:val="en-US"/>
         </w:rPr>
         <w:t>LightObject</w:t>
@@ -531,6 +626,8 @@
       <w:proofErr w:type="spellEnd"/>
       <w:r>
         <w:rPr>
+          <w:rFonts w:cs="Times New Roman"/>
+          <w:szCs w:val="28"/>
           <w:lang w:val="en-US"/>
         </w:rPr>
         <w:t xml:space="preserve">. </w:t>
@@ -540,11 +637,21 @@
       <w:pPr>
         <w:pStyle w:val="3"/>
         <w:rPr>
-          <w:lang w:val="en-US"/>
-        </w:rPr>
-      </w:pPr>
-      <w:r>
-        <w:rPr>
+          <w:rFonts w:ascii="Times New Roman" w:hAnsi="Times New Roman" w:cs="Times New Roman"/>
+          <w:b/>
+          <w:color w:val="auto"/>
+          <w:sz w:val="28"/>
+          <w:szCs w:val="28"/>
+          <w:lang w:val="en-US"/>
+        </w:rPr>
+      </w:pPr>
+      <w:r>
+        <w:rPr>
+          <w:rFonts w:ascii="Times New Roman" w:hAnsi="Times New Roman" w:cs="Times New Roman"/>
+          <w:b/>
+          <w:color w:val="auto"/>
+          <w:sz w:val="28"/>
+          <w:szCs w:val="28"/>
           <w:lang w:val="en-US"/>
         </w:rPr>
         <w:t>Rendering</w:t>
@@ -553,11 +660,15 @@
     <w:p>
       <w:pPr>
         <w:rPr>
-          <w:lang w:val="en-US"/>
-        </w:rPr>
-      </w:pPr>
-      <w:r>
-        <w:rPr>
+          <w:rFonts w:cs="Times New Roman"/>
+          <w:szCs w:val="28"/>
+          <w:lang w:val="en-US"/>
+        </w:rPr>
+      </w:pPr>
+      <w:r>
+        <w:rPr>
+          <w:rFonts w:cs="Times New Roman"/>
+          <w:szCs w:val="28"/>
           <w:lang w:val="en-US"/>
         </w:rPr>
         <w:t xml:space="preserve">Using that package we rendering our scene. It include Camera, Scene and </w:t>
@@ -565,6 +676,8 @@
       <w:proofErr w:type="spellStart"/>
       <w:r>
         <w:rPr>
+          <w:rFonts w:cs="Times New Roman"/>
+          <w:szCs w:val="28"/>
           <w:lang w:val="en-US"/>
         </w:rPr>
         <w:t>ScreenPanel</w:t>
@@ -572,6 +685,8 @@
       <w:proofErr w:type="spellEnd"/>
       <w:r>
         <w:rPr>
+          <w:rFonts w:cs="Times New Roman"/>
+          <w:szCs w:val="28"/>
           <w:lang w:val="en-US"/>
         </w:rPr>
         <w:t xml:space="preserve"> that displays our images or cinematics.</w:t>
@@ -581,11 +696,21 @@
       <w:pPr>
         <w:pStyle w:val="3"/>
         <w:rPr>
-          <w:lang w:val="en-US"/>
-        </w:rPr>
-      </w:pPr>
-      <w:r>
-        <w:rPr>
+          <w:rFonts w:ascii="Times New Roman" w:hAnsi="Times New Roman" w:cs="Times New Roman"/>
+          <w:b/>
+          <w:color w:val="auto"/>
+          <w:sz w:val="28"/>
+          <w:szCs w:val="28"/>
+          <w:lang w:val="en-US"/>
+        </w:rPr>
+      </w:pPr>
+      <w:r>
+        <w:rPr>
+          <w:rFonts w:ascii="Times New Roman" w:hAnsi="Times New Roman" w:cs="Times New Roman"/>
+          <w:b/>
+          <w:color w:val="auto"/>
+          <w:sz w:val="28"/>
+          <w:szCs w:val="28"/>
           <w:lang w:val="en-US"/>
         </w:rPr>
         <w:t>Structures</w:t>
@@ -594,43 +719,50 @@
     <w:p>
       <w:pPr>
         <w:rPr>
-          <w:lang w:val="en-US"/>
-        </w:rPr>
-      </w:pPr>
-      <w:r>
-        <w:rPr>
-          <w:lang w:val="en-US"/>
-        </w:rPr>
-        <w:t>Includes some auxiliary structures</w:t>
-      </w:r>
-      <w:r>
-        <w:rPr>
-          <w:lang w:val="en-US"/>
-        </w:rPr>
-        <w:t xml:space="preserve"> </w:t>
-      </w:r>
-      <w:r>
-        <w:rPr>
-          <w:lang w:val="en-US"/>
-        </w:rPr>
-        <w:t>like Pair.</w:t>
+          <w:rFonts w:cs="Times New Roman"/>
+          <w:szCs w:val="28"/>
+          <w:lang w:val="en-US"/>
+        </w:rPr>
+      </w:pPr>
+      <w:r>
+        <w:rPr>
+          <w:rFonts w:cs="Times New Roman"/>
+          <w:szCs w:val="28"/>
+          <w:lang w:val="en-US"/>
+        </w:rPr>
+        <w:t>Includes some auxiliary structures like Pair.</w:t>
       </w:r>
     </w:p>
     <w:p>
       <w:pPr>
         <w:pStyle w:val="2"/>
         <w:rPr>
-          <w:lang w:val="en-US"/>
-        </w:rPr>
-      </w:pPr>
-      <w:r>
-        <w:rPr>
+          <w:rFonts w:ascii="Times New Roman" w:hAnsi="Times New Roman" w:cs="Times New Roman"/>
+          <w:b/>
+          <w:color w:val="auto"/>
+          <w:sz w:val="28"/>
+          <w:szCs w:val="28"/>
+          <w:lang w:val="en-US"/>
+        </w:rPr>
+      </w:pPr>
+      <w:r>
+        <w:rPr>
+          <w:rFonts w:ascii="Times New Roman" w:hAnsi="Times New Roman" w:cs="Times New Roman"/>
+          <w:b/>
+          <w:color w:val="auto"/>
+          <w:sz w:val="28"/>
+          <w:szCs w:val="28"/>
           <w:lang w:val="en-US"/>
         </w:rPr>
         <w:t>Step 2</w:t>
       </w:r>
       <w:r>
         <w:rPr>
+          <w:rFonts w:ascii="Times New Roman" w:hAnsi="Times New Roman" w:cs="Times New Roman"/>
+          <w:b/>
+          <w:color w:val="auto"/>
+          <w:sz w:val="28"/>
+          <w:szCs w:val="28"/>
           <w:lang w:val="en-US"/>
         </w:rPr>
         <w:t xml:space="preserve"> Simple </w:t>
@@ -638,68 +770,39 @@
       <w:proofErr w:type="spellStart"/>
       <w:r>
         <w:rPr>
-          <w:lang w:val="en-US"/>
-        </w:rPr>
-        <w:t>RayCasting</w:t>
+          <w:rFonts w:ascii="Times New Roman" w:hAnsi="Times New Roman" w:cs="Times New Roman"/>
+          <w:b/>
+          <w:color w:val="auto"/>
+          <w:sz w:val="28"/>
+          <w:szCs w:val="28"/>
+          <w:lang w:val="en-US"/>
+        </w:rPr>
+        <w:t>RayTrac</w:t>
+      </w:r>
+      <w:r>
+        <w:rPr>
+          <w:rFonts w:ascii="Times New Roman" w:hAnsi="Times New Roman" w:cs="Times New Roman"/>
+          <w:b/>
+          <w:color w:val="auto"/>
+          <w:sz w:val="28"/>
+          <w:szCs w:val="28"/>
+          <w:lang w:val="en-US"/>
+        </w:rPr>
+        <w:t>ing</w:t>
       </w:r>
       <w:proofErr w:type="spellEnd"/>
     </w:p>
     <w:p>
       <w:pPr>
         <w:rPr>
-          <w:lang w:val="en-US"/>
-        </w:rPr>
-      </w:pPr>
-      <w:r>
-        <w:rPr>
-          <w:lang w:val="en-US"/>
-        </w:rPr>
-        <w:t xml:space="preserve">Well the main idea of </w:t>
-      </w:r>
-      <w:proofErr w:type="spellStart"/>
-      <w:r>
-        <w:rPr>
-          <w:lang w:val="en-US"/>
-        </w:rPr>
-        <w:t>RayCasting</w:t>
-      </w:r>
-      <w:proofErr w:type="spellEnd"/>
-      <w:r>
-        <w:rPr>
-          <w:lang w:val="en-US"/>
-        </w:rPr>
-        <w:t xml:space="preserve"> is to cast rays in 3D. It looks like </w:t>
-      </w:r>
-      <w:proofErr w:type="spellStart"/>
-      <w:r>
-        <w:rPr>
-          <w:lang w:val="en-US"/>
-        </w:rPr>
-        <w:t>RayTracing</w:t>
-      </w:r>
-      <w:proofErr w:type="spellEnd"/>
-      <w:r>
-        <w:rPr>
-          <w:lang w:val="en-US"/>
-        </w:rPr>
-        <w:t>, but in 3D.</w:t>
-      </w:r>
-    </w:p>
-    <w:p>
-      <w:pPr>
-        <w:rPr>
-          <w:lang w:val="en-US"/>
-        </w:rPr>
-      </w:pPr>
-      <w:r>
-        <w:rPr>
-          <w:lang w:val="en-US"/>
-        </w:rPr>
-        <w:tab/>
-      </w:r>
-      <w:r>
-        <w:rPr>
-          <w:lang w:val="en-US"/>
+          <w:rFonts w:cs="Times New Roman"/>
+          <w:szCs w:val="28"/>
+          <w:lang w:val="en-US"/>
+        </w:rPr>
+      </w:pPr>
+      <w:r>
+        <w:rPr>
+          <w:noProof/>
         </w:rPr>
         <w:pict>
           <v:shapetype id="_x0000_t75" coordsize="21600,21600" o:spt="75" o:preferrelative="t" path="m@4@5l@4@11@9@11@9@5xe" filled="f" stroked="f">
@@ -721,32 +824,112 @@
             <v:path o:extrusionok="f" gradientshapeok="t" o:connecttype="rect"/>
             <o:lock v:ext="edit" aspectratio="t"/>
           </v:shapetype>
-          <v:shape id="_x0000_i1025" type="#_x0000_t75" style="width:334.8pt;height:222.6pt" o:bordertopcolor="this" o:borderleftcolor="this" o:borderbottomcolor="this" o:borderrightcolor="this">
-            <v:imagedata r:id="rId8" o:title="RayTracing"/>
-            <w10:bordertop type="single" width="18" shadow="t"/>
-            <w10:borderleft type="single" width="18" shadow="t"/>
-            <w10:borderbottom type="single" width="18" shadow="t"/>
-            <w10:borderright type="single" width="18" shadow="t"/>
+          <v:shape id="_x0000_s1035" type="#_x0000_t75" style="position:absolute;margin-left:238.65pt;margin-top:538.05pt;width:202.2pt;height:133.8pt;z-index:251659264;mso-position-horizontal-relative:margin;mso-position-vertical-relative:margin;mso-width-relative:page;mso-height-relative:page" o:bordertopcolor="this" o:borderleftcolor="this" o:borderbottomcolor="this" o:borderrightcolor="this" stroked="t" strokeweight="2.25pt">
+            <v:imagedata r:id="rId9" o:title="RayTracing"/>
+            <v:shadow on="t"/>
+            <w10:wrap type="square" anchorx="margin" anchory="margin"/>
           </v:shape>
         </w:pict>
       </w:r>
-    </w:p>
-    <w:p>
-      <w:pPr>
-        <w:rPr>
-          <w:lang w:val="en-US"/>
-        </w:rPr>
-      </w:pPr>
-      <w:r>
-        <w:rPr>
-          <w:lang w:val="en-US"/>
-        </w:rPr>
-        <w:lastRenderedPageBreak/>
+      <w:r>
+        <w:rPr>
+          <w:rFonts w:cs="Times New Roman"/>
+          <w:szCs w:val="28"/>
+          <w:lang w:val="en-US"/>
+        </w:rPr>
+        <w:t xml:space="preserve">Well the main idea of </w:t>
+      </w:r>
+      <w:proofErr w:type="spellStart"/>
+      <w:r>
+        <w:rPr>
+          <w:rFonts w:cs="Times New Roman"/>
+          <w:szCs w:val="28"/>
+          <w:lang w:val="en-US"/>
+        </w:rPr>
+        <w:t>Ray</w:t>
+      </w:r>
+      <w:r>
+        <w:rPr>
+          <w:rFonts w:cs="Times New Roman"/>
+          <w:szCs w:val="28"/>
+          <w:lang w:val="en-US"/>
+        </w:rPr>
+        <w:t>Trac</w:t>
+      </w:r>
+      <w:r>
+        <w:rPr>
+          <w:rFonts w:cs="Times New Roman"/>
+          <w:szCs w:val="28"/>
+          <w:lang w:val="en-US"/>
+        </w:rPr>
+        <w:t>ing</w:t>
+      </w:r>
+      <w:proofErr w:type="spellEnd"/>
+      <w:r>
+        <w:rPr>
+          <w:rFonts w:cs="Times New Roman"/>
+          <w:szCs w:val="28"/>
+          <w:lang w:val="en-US"/>
+        </w:rPr>
+        <w:t xml:space="preserve"> is to cast rays in 3D. It looks like </w:t>
+      </w:r>
+      <w:proofErr w:type="spellStart"/>
+      <w:r>
+        <w:rPr>
+          <w:rFonts w:cs="Times New Roman"/>
+          <w:szCs w:val="28"/>
+          <w:lang w:val="en-US"/>
+        </w:rPr>
+        <w:t>RayTracing</w:t>
+      </w:r>
+      <w:proofErr w:type="spellEnd"/>
+      <w:r>
+        <w:rPr>
+          <w:rFonts w:cs="Times New Roman"/>
+          <w:szCs w:val="28"/>
+          <w:lang w:val="en-US"/>
+        </w:rPr>
+        <w:t>, but in 3D.</w:t>
+      </w:r>
+    </w:p>
+    <w:p>
+      <w:pPr>
+        <w:rPr>
+          <w:rFonts w:cs="Times New Roman"/>
+          <w:szCs w:val="28"/>
+          <w:lang w:val="en-US"/>
+        </w:rPr>
+      </w:pPr>
+      <w:r>
+        <w:rPr>
+          <w:rFonts w:cs="Times New Roman"/>
+          <w:szCs w:val="28"/>
+          <w:lang w:val="en-US"/>
+        </w:rPr>
+        <w:tab/>
+      </w:r>
+    </w:p>
+    <w:p>
+      <w:pPr>
+        <w:rPr>
+          <w:rFonts w:cs="Times New Roman"/>
+          <w:szCs w:val="28"/>
+          <w:lang w:val="en-US"/>
+        </w:rPr>
+      </w:pPr>
+      <w:r>
+        <w:rPr>
+          <w:rFonts w:cs="Times New Roman"/>
+          <w:szCs w:val="28"/>
+          <w:lang w:val="en-US"/>
+        </w:rPr>
         <w:t xml:space="preserve">By using the </w:t>
       </w:r>
       <w:proofErr w:type="spellStart"/>
       <w:r>
         <w:rPr>
+          <w:rFonts w:cs="Times New Roman"/>
+          <w:szCs w:val="28"/>
           <w:lang w:val="en-US"/>
         </w:rPr>
         <w:t>rayIntersect</w:t>
@@ -754,6 +937,8 @@
       <w:proofErr w:type="spellEnd"/>
       <w:r>
         <w:rPr>
+          <w:rFonts w:cs="Times New Roman"/>
+          <w:szCs w:val="28"/>
           <w:lang w:val="en-US"/>
         </w:rPr>
         <w:t xml:space="preserve"> in </w:t>
@@ -762,6 +947,8 @@
       <w:proofErr w:type="gramStart"/>
       <w:r>
         <w:rPr>
+          <w:rFonts w:cs="Times New Roman"/>
+          <w:szCs w:val="28"/>
           <w:lang w:val="en-US"/>
         </w:rPr>
         <w:t>GeometryMath</w:t>
@@ -770,17 +957,30 @@
       <w:proofErr w:type="gramEnd"/>
       <w:r>
         <w:rPr>
-          <w:lang w:val="en-US"/>
-        </w:rPr>
-        <w:t xml:space="preserve"> we can cast our rays in simple level and can get some simple image like this:</w:t>
-      </w:r>
-      <w:r>
-        <w:rPr>
+          <w:rFonts w:cs="Times New Roman"/>
+          <w:szCs w:val="28"/>
+          <w:lang w:val="en-US"/>
+        </w:rPr>
+        <w:t xml:space="preserve"> we can cast our rays in simple level and can get some simple </w:t>
+      </w:r>
+      <w:r>
+        <w:rPr>
+          <w:rFonts w:cs="Times New Roman"/>
+          <w:szCs w:val="28"/>
+          <w:lang w:val="en-US"/>
+        </w:rPr>
+        <w:lastRenderedPageBreak/>
+        <w:t>image like this:</w:t>
+      </w:r>
+      <w:r>
+        <w:rPr>
+          <w:rFonts w:cs="Times New Roman"/>
+          <w:szCs w:val="28"/>
           <w:lang w:val="en-US"/>
         </w:rPr>
         <w:pict>
-          <v:shape id="_x0000_i1026" type="#_x0000_t75" style="width:467.4pt;height:352.2pt">
-            <v:imagedata r:id="rId9" o:title="0_simple_RayCating"/>
+          <v:shape id="_x0000_i1026" type="#_x0000_t75" style="width:466.8pt;height:352.8pt">
+            <v:imagedata r:id="rId10" o:title="0_simple_RayCating"/>
           </v:shape>
         </w:pict>
       </w:r>
@@ -789,11 +989,21 @@
       <w:pPr>
         <w:pStyle w:val="2"/>
         <w:rPr>
-          <w:lang w:val="en-US"/>
-        </w:rPr>
-      </w:pPr>
-      <w:r>
-        <w:rPr>
+          <w:rFonts w:ascii="Times New Roman" w:hAnsi="Times New Roman" w:cs="Times New Roman"/>
+          <w:b/>
+          <w:color w:val="auto"/>
+          <w:sz w:val="28"/>
+          <w:szCs w:val="28"/>
+          <w:lang w:val="en-US"/>
+        </w:rPr>
+      </w:pPr>
+      <w:r>
+        <w:rPr>
+          <w:rFonts w:ascii="Times New Roman" w:hAnsi="Times New Roman" w:cs="Times New Roman"/>
+          <w:b/>
+          <w:color w:val="auto"/>
+          <w:sz w:val="28"/>
+          <w:szCs w:val="28"/>
           <w:lang w:val="en-US"/>
         </w:rPr>
         <w:t>Step 3 Defuse</w:t>
@@ -802,66 +1012,84 @@
     <w:p>
       <w:pPr>
         <w:rPr>
-          <w:lang w:val="en-US"/>
-        </w:rPr>
-      </w:pPr>
-      <w:r>
-        <w:rPr>
+          <w:rFonts w:cs="Times New Roman"/>
+          <w:szCs w:val="28"/>
+          <w:lang w:val="en-US"/>
+        </w:rPr>
+      </w:pPr>
+      <w:r>
+        <w:rPr>
+          <w:rFonts w:cs="Times New Roman"/>
+          <w:szCs w:val="28"/>
           <w:lang w:val="en-US"/>
         </w:rPr>
         <w:t xml:space="preserve">Well, the first problem solved. </w:t>
       </w:r>
+      <w:r>
+        <w:rPr>
+          <w:rFonts w:cs="Times New Roman"/>
+          <w:szCs w:val="28"/>
+          <w:lang w:val="en-US"/>
+        </w:rPr>
+        <w:t>Let us</w:t>
+      </w:r>
+      <w:r>
+        <w:rPr>
+          <w:rFonts w:cs="Times New Roman"/>
+          <w:szCs w:val="28"/>
+          <w:lang w:val="en-US"/>
+        </w:rPr>
+        <w:t xml:space="preserve"> add some light.</w:t>
+      </w:r>
+    </w:p>
+    <w:p>
+      <w:pPr>
+        <w:rPr>
+          <w:rFonts w:cs="Times New Roman"/>
+          <w:szCs w:val="28"/>
+          <w:lang w:val="en-US"/>
+        </w:rPr>
+      </w:pPr>
+      <w:r>
+        <w:rPr>
+          <w:rFonts w:cs="Times New Roman"/>
+          <w:szCs w:val="28"/>
+          <w:lang w:val="en-US"/>
+        </w:rPr>
+        <w:t xml:space="preserve">To count real lighting is a very, very difficult task, so, like everyone, we will deceive the eye by drawing completely non-physical, but as much as possible plausible results. First note: why is it cold in winter and hot in summer? Because the heating of the ground depends on the angle of sunlight. The higher the sun above the horizon, the brighter the surface is. Conversely, the lower the horizon, the weaker the surface. Well, after the sun sets behind the horizon, photons </w:t>
+      </w:r>
       <w:proofErr w:type="gramStart"/>
       <w:r>
         <w:rPr>
-          <w:lang w:val="en-US"/>
-        </w:rPr>
-        <w:t>Let’s</w:t>
+          <w:rFonts w:cs="Times New Roman"/>
+          <w:szCs w:val="28"/>
+          <w:lang w:val="en-US"/>
+        </w:rPr>
+        <w:t>don’t</w:t>
       </w:r>
       <w:proofErr w:type="gramEnd"/>
       <w:r>
         <w:rPr>
-          <w:lang w:val="en-US"/>
-        </w:rPr>
-        <w:t xml:space="preserve"> add some light.</w:t>
-      </w:r>
-    </w:p>
-    <w:p>
-      <w:pPr>
-        <w:rPr>
-          <w:lang w:val="en-US"/>
-        </w:rPr>
-      </w:pPr>
-      <w:r>
-        <w:rPr>
-          <w:lang w:val="en-US"/>
-        </w:rPr>
-        <w:t xml:space="preserve">To count real lighting is a very, very difficult task, so, like everyone, we will deceive the eye by drawing completely non-physical, but as much as possible plausible results. First note: why is it cold in winter and hot in summer? Because the heating of the ground depends on the angle of sunlight. The higher the sun above the horizon, the brighter the surface is. Conversely, the lower the horizon, the weaker the surface. Well, after the sun sets behind the horizon, photons </w:t>
+          <w:rFonts w:cs="Times New Roman"/>
+          <w:szCs w:val="28"/>
+          <w:lang w:val="en-US"/>
+        </w:rPr>
+        <w:t xml:space="preserve"> even reach us. In relation to our spheres: here is our beam emitted from the camera (no relation to photons, notice!) crossed with the sphere. How do we understand how the intersection is illuminated? You can just look at the angle between the normal vector at that point and the vector describing the direction of light. The smaller the angle, the better the illuminated surface. To make it even more convenient, you can simply take the scalar production between the normal vector and the light vector. Recall that the scalar production between two vectors a and b equals the product of the norms of the vectors on the cosine angle between the vectors: a*b = |a| b| </w:t>
       </w:r>
       <w:proofErr w:type="gramStart"/>
       <w:r>
         <w:rPr>
-          <w:lang w:val="en-US"/>
-        </w:rPr>
-        <w:t>don’t</w:t>
+          <w:rFonts w:cs="Times New Roman"/>
+          <w:szCs w:val="28"/>
+          <w:lang w:val="en-US"/>
+        </w:rPr>
+        <w:t>cos(</w:t>
       </w:r>
       <w:proofErr w:type="gramEnd"/>
       <w:r>
         <w:rPr>
-          <w:lang w:val="en-US"/>
-        </w:rPr>
-        <w:t xml:space="preserve"> even reach us. In relation to our spheres: here is our beam emitted from the camera (no relation to photons, notice!) crossed with the sphere. How do we understand how the intersection is illuminated? You can just look at the angle between the normal vector at that point and the vector describing the direction of light. The smaller the angle, the better the illuminated surface. To make it even more convenient, you can simply take the scalar production between the normal vector and the light vector. Recall that the scalar production between two vectors a and b equals the product of the norms of the vectors on the cosine angle between the vectors: a*b = |a| b| </w:t>
-      </w:r>
-      <w:proofErr w:type="gramStart"/>
-      <w:r>
-        <w:rPr>
-          <w:lang w:val="en-US"/>
-        </w:rPr>
-        <w:t>cos(</w:t>
-      </w:r>
-      <w:proofErr w:type="gramEnd"/>
-      <w:r>
-        <w:rPr>
+          <w:rFonts w:cs="Times New Roman"/>
+          <w:szCs w:val="28"/>
           <w:lang w:val="en-US"/>
         </w:rPr>
         <w:t>alpha(</w:t>
@@ -869,6 +1097,8 @@
       <w:proofErr w:type="spellStart"/>
       <w:r>
         <w:rPr>
+          <w:rFonts w:cs="Times New Roman"/>
+          <w:szCs w:val="28"/>
           <w:lang w:val="en-US"/>
         </w:rPr>
         <w:t>a,b</w:t>
@@ -876,32 +1106,55 @@
       <w:proofErr w:type="spellEnd"/>
       <w:r>
         <w:rPr>
-          <w:lang w:val="en-US"/>
-        </w:rPr>
-        <w:t>)). If we take unit length vectors, the simplest inner product gives us the intensity of surface illumination.</w:t>
+          <w:rFonts w:cs="Times New Roman"/>
+          <w:szCs w:val="28"/>
+          <w:lang w:val="en-US"/>
+        </w:rPr>
+        <w:t>)). If we take unit length vectors, the simplest inner product gives us the intens</w:t>
+      </w:r>
+      <w:bookmarkStart w:id="0" w:name="_GoBack"/>
+      <w:bookmarkEnd w:id="0"/>
+      <w:r>
+        <w:rPr>
+          <w:rFonts w:cs="Times New Roman"/>
+          <w:szCs w:val="28"/>
+          <w:lang w:val="en-US"/>
+        </w:rPr>
+        <w:t>ity of surface illumination.</w:t>
       </w:r>
     </w:p>
     <w:p>
       <w:pPr>
         <w:rPr>
           <w:rStyle w:val="20"/>
-          <w:lang w:val="en-US"/>
-        </w:rPr>
-      </w:pPr>
-      <w:r>
-        <w:rPr>
+          <w:rFonts w:ascii="Times New Roman" w:hAnsi="Times New Roman" w:cs="Times New Roman"/>
+          <w:color w:val="auto"/>
+          <w:sz w:val="28"/>
+          <w:szCs w:val="28"/>
+          <w:lang w:val="en-US"/>
+        </w:rPr>
+      </w:pPr>
+      <w:r>
+        <w:rPr>
+          <w:rFonts w:cs="Times New Roman"/>
+          <w:szCs w:val="28"/>
           <w:lang w:val="en-US"/>
         </w:rPr>
         <w:lastRenderedPageBreak/>
         <w:pict>
-          <v:shape id="_x0000_i1027" type="#_x0000_t75" style="width:467.4pt;height:352.2pt">
-            <v:imagedata r:id="rId10" o:title="1_Defuse"/>
+          <v:shape id="_x0000_i1027" type="#_x0000_t75" style="width:466.8pt;height:352.8pt">
+            <v:imagedata r:id="rId11" o:title="1_Defuse"/>
           </v:shape>
         </w:pict>
       </w:r>
       <w:r>
         <w:rPr>
           <w:rStyle w:val="20"/>
+          <w:rFonts w:ascii="Times New Roman" w:hAnsi="Times New Roman" w:cs="Times New Roman"/>
+          <w:b/>
+          <w:color w:val="auto"/>
+          <w:sz w:val="28"/>
+          <w:szCs w:val="28"/>
           <w:lang w:val="en-US"/>
         </w:rPr>
         <w:t>Step 4 Specular</w:t>
@@ -910,30 +1163,32 @@
     <w:p>
       <w:pPr>
         <w:rPr>
-          <w:lang w:val="en-US"/>
-        </w:rPr>
-      </w:pPr>
-      <w:r>
-        <w:rPr>
-          <w:lang w:val="en-US"/>
-        </w:rPr>
-        <w:t xml:space="preserve">Nice, </w:t>
-      </w:r>
-      <w:r>
-        <w:rPr>
-          <w:lang w:val="en-US"/>
-        </w:rPr>
-        <w:t>matte objects display well, but what about glossy ones.</w:t>
-      </w:r>
-    </w:p>
-    <w:p>
-      <w:pPr>
-        <w:rPr>
-          <w:lang w:val="en-US"/>
-        </w:rPr>
-      </w:pPr>
-      <w:r>
-        <w:rPr>
+          <w:rFonts w:cs="Times New Roman"/>
+          <w:szCs w:val="28"/>
+          <w:lang w:val="en-US"/>
+        </w:rPr>
+      </w:pPr>
+      <w:r>
+        <w:rPr>
+          <w:rFonts w:cs="Times New Roman"/>
+          <w:szCs w:val="28"/>
+          <w:lang w:val="en-US"/>
+        </w:rPr>
+        <w:t>Nice, matte objects display well, but what about glossy ones.</w:t>
+      </w:r>
+    </w:p>
+    <w:p>
+      <w:pPr>
+        <w:rPr>
+          <w:rFonts w:cs="Times New Roman"/>
+          <w:szCs w:val="28"/>
+          <w:lang w:val="en-US"/>
+        </w:rPr>
+      </w:pPr>
+      <w:r>
+        <w:rPr>
+          <w:rFonts w:cs="Times New Roman"/>
+          <w:szCs w:val="28"/>
           <w:lang w:val="en-US"/>
         </w:rPr>
         <w:t>The less the angle between the direction of sight and the direction of reflected light. In addition, the corners, of course, we will count through the scalar, just like before.</w:t>
@@ -942,11 +1197,15 @@
     <w:p>
       <w:pPr>
         <w:rPr>
-          <w:lang w:val="en-US"/>
-        </w:rPr>
-      </w:pPr>
-      <w:r>
-        <w:rPr>
+          <w:rFonts w:cs="Times New Roman"/>
+          <w:szCs w:val="28"/>
+          <w:lang w:val="en-US"/>
+        </w:rPr>
+      </w:pPr>
+      <w:r>
+        <w:rPr>
+          <w:rFonts w:cs="Times New Roman"/>
+          <w:szCs w:val="28"/>
           <w:lang w:val="en-US"/>
         </w:rPr>
         <w:t>Using this idea, we can give this resolute:</w:t>
@@ -955,17 +1214,20 @@
     <w:p>
       <w:pPr>
         <w:rPr>
-          <w:lang w:val="en-US"/>
-        </w:rPr>
-      </w:pPr>
-      <w:r>
-        <w:rPr>
-          <w:lang w:val="en-US"/>
+          <w:rFonts w:cs="Times New Roman"/>
+          <w:szCs w:val="28"/>
+          <w:lang w:val="en-US"/>
+        </w:rPr>
+      </w:pPr>
+      <w:r>
+        <w:rPr>
+          <w:noProof/>
         </w:rPr>
         <w:lastRenderedPageBreak/>
         <w:pict>
-          <v:shape id="_x0000_i1028" type="#_x0000_t75" style="width:467.4pt;height:352.2pt">
-            <v:imagedata r:id="rId11" o:title="2_Specular"/>
+          <v:shape id="_x0000_s1036" type="#_x0000_t75" style="position:absolute;margin-left:61.15pt;margin-top:0;width:332.55pt;height:250.6pt;z-index:251661312;mso-position-horizontal:right;mso-position-horizontal-relative:margin;mso-position-vertical:top;mso-position-vertical-relative:margin">
+            <v:imagedata r:id="rId12" o:title="2_Specular"/>
+            <w10:wrap type="square" anchorx="margin" anchory="margin"/>
           </v:shape>
         </w:pict>
       </w:r>
@@ -973,66 +1235,87 @@
     <w:p>
       <w:pPr>
         <w:rPr>
-          <w:lang w:val="en-US"/>
-        </w:rPr>
-      </w:pPr>
-      <w:r>
-        <w:rPr>
+          <w:rFonts w:cs="Times New Roman"/>
+          <w:szCs w:val="28"/>
+          <w:lang w:val="en-US"/>
+        </w:rPr>
+      </w:pPr>
+      <w:r>
+        <w:rPr>
+          <w:rFonts w:cs="Times New Roman"/>
+          <w:szCs w:val="28"/>
           <w:lang w:val="en-US"/>
         </w:rPr>
         <w:t xml:space="preserve">Now </w:t>
       </w:r>
+      <w:r>
+        <w:rPr>
+          <w:rFonts w:cs="Times New Roman"/>
+          <w:szCs w:val="28"/>
+          <w:lang w:val="en-US"/>
+        </w:rPr>
+        <w:t>let us</w:t>
+      </w:r>
+      <w:r>
+        <w:rPr>
+          <w:rFonts w:cs="Times New Roman"/>
+          <w:szCs w:val="28"/>
+          <w:lang w:val="en-US"/>
+        </w:rPr>
+        <w:t xml:space="preserve"> group </w:t>
+      </w:r>
+      <w:r>
+        <w:rPr>
+          <w:rFonts w:cs="Times New Roman"/>
+          <w:szCs w:val="28"/>
+          <w:lang w:val="en-US"/>
+        </w:rPr>
+        <w:t xml:space="preserve">Simple </w:t>
+      </w:r>
       <w:proofErr w:type="spellStart"/>
-      <w:proofErr w:type="gramStart"/>
-      <w:r>
-        <w:rPr>
-          <w:lang w:val="en-US"/>
-        </w:rPr>
-        <w:t>lets</w:t>
+      <w:r>
+        <w:rPr>
+          <w:rFonts w:cs="Times New Roman"/>
+          <w:szCs w:val="28"/>
+          <w:lang w:val="en-US"/>
+        </w:rPr>
+        <w:t>Ray</w:t>
+      </w:r>
+      <w:r>
+        <w:rPr>
+          <w:rFonts w:cs="Times New Roman"/>
+          <w:szCs w:val="28"/>
+          <w:lang w:val="en-US"/>
+        </w:rPr>
+        <w:t>Tracing</w:t>
       </w:r>
       <w:proofErr w:type="spellEnd"/>
-      <w:proofErr w:type="gramEnd"/>
-      <w:r>
-        <w:rPr>
-          <w:lang w:val="en-US"/>
-        </w:rPr>
-        <w:t xml:space="preserve"> group </w:t>
-      </w:r>
-      <w:r>
-        <w:rPr>
-          <w:lang w:val="en-US"/>
-        </w:rPr>
-        <w:t xml:space="preserve">Simple </w:t>
-      </w:r>
-      <w:proofErr w:type="spellStart"/>
-      <w:r>
-        <w:rPr>
-          <w:lang w:val="en-US"/>
-        </w:rPr>
-        <w:t>RayCast</w:t>
-      </w:r>
-      <w:proofErr w:type="spellEnd"/>
-      <w:r>
-        <w:rPr>
+      <w:r>
+        <w:rPr>
+          <w:rFonts w:cs="Times New Roman"/>
+          <w:szCs w:val="28"/>
           <w:lang w:val="en-US"/>
         </w:rPr>
         <w:t>, Defuse and Specular into one image and we can give this resolute:</w:t>
       </w:r>
-    </w:p>
-    <w:p>
-      <w:pPr>
-        <w:rPr>
-          <w:lang w:val="en-US"/>
-        </w:rPr>
-      </w:pPr>
-      <w:r>
-        <w:rPr>
+      <w:r>
+        <w:rPr>
+          <w:rFonts w:cs="Times New Roman"/>
           <w:noProof/>
+          <w:szCs w:val="28"/>
+          <w:lang w:val="en-US" w:eastAsia="ru-RU"/>
+        </w:rPr>
+        <w:t xml:space="preserve"> </w:t>
+      </w:r>
+      <w:r>
+        <w:rPr>
+          <w:rFonts w:cs="Times New Roman"/>
+          <w:noProof/>
+          <w:szCs w:val="28"/>
           <w:lang w:eastAsia="ru-RU"/>
         </w:rPr>
-        <w:lastRenderedPageBreak/>
         <w:drawing>
-          <wp:inline distT="0" distB="0" distL="0" distR="0">
+          <wp:inline distT="0" distB="0" distL="0" distR="0" wp14:anchorId="297FFC7B" wp14:editId="2E05D50C">
             <wp:extent cx="5935980" cy="1653540"/>
             <wp:effectExtent l="0" t="0" r="7620" b="3810"/>
             <wp:docPr id="1" name="Рисунок 1" descr="D:\Important catalog\Projects\Java\RayTracing\ProjectDocx\881d770ca8779cc876808a22c0fd8cce.png"/>
@@ -1049,7 +1332,7 @@
                     </pic:cNvPicPr>
                   </pic:nvPicPr>
                   <pic:blipFill>
-                    <a:blip r:embed="rId12">
+                    <a:blip r:embed="rId13">
                       <a:extLst>
                         <a:ext uri="{28A0092B-C50C-407E-A947-70E740481C1C}">
                           <a14:useLocalDpi xmlns:a14="http://schemas.microsoft.com/office/drawing/2010/main" val="0"/>
@@ -1080,13 +1363,24 @@
           </wp:inline>
         </w:drawing>
       </w:r>
-      <w:r>
-        <w:rPr>
+    </w:p>
+    <w:p>
+      <w:pPr>
+        <w:rPr>
+          <w:rFonts w:cs="Times New Roman"/>
+          <w:szCs w:val="28"/>
+          <w:lang w:val="en-US"/>
+        </w:rPr>
+      </w:pPr>
+      <w:r>
+        <w:rPr>
+          <w:rFonts w:cs="Times New Roman"/>
+          <w:szCs w:val="28"/>
           <w:lang w:val="en-US"/>
         </w:rPr>
         <w:pict>
-          <v:shape id="_x0000_i1029" type="#_x0000_t75" style="width:467.4pt;height:352.2pt">
-            <v:imagedata r:id="rId13" o:title="3_DefuseAndSpecular"/>
+          <v:shape id="_x0000_i1090" type="#_x0000_t75" style="width:414pt;height:313.2pt">
+            <v:imagedata r:id="rId14" o:title="3_DefuseAndSpecular"/>
           </v:shape>
         </w:pict>
       </w:r>
@@ -1095,25 +1389,40 @@
       <w:pPr>
         <w:pStyle w:val="2"/>
         <w:rPr>
-          <w:lang w:val="en-US"/>
-        </w:rPr>
-      </w:pPr>
-      <w:r>
-        <w:rPr>
-          <w:lang w:val="en-US"/>
-        </w:rPr>
+          <w:rFonts w:ascii="Times New Roman" w:hAnsi="Times New Roman" w:cs="Times New Roman"/>
+          <w:b/>
+          <w:color w:val="auto"/>
+          <w:sz w:val="28"/>
+          <w:szCs w:val="28"/>
+          <w:lang w:val="en-US"/>
+        </w:rPr>
+      </w:pPr>
+      <w:r>
+        <w:rPr>
+          <w:rFonts w:ascii="Times New Roman" w:hAnsi="Times New Roman" w:cs="Times New Roman"/>
+          <w:b/>
+          <w:color w:val="auto"/>
+          <w:sz w:val="28"/>
+          <w:szCs w:val="28"/>
+          <w:lang w:val="en-US"/>
+        </w:rPr>
+        <w:lastRenderedPageBreak/>
         <w:t>Step 5 Reflection</w:t>
       </w:r>
     </w:p>
     <w:p>
       <w:pPr>
         <w:rPr>
+          <w:rFonts w:cs="Times New Roman"/>
+          <w:szCs w:val="28"/>
           <w:lang w:val="en-US"/>
         </w:rPr>
       </w:pPr>
       <w:proofErr w:type="spellStart"/>
       <w:r>
         <w:rPr>
+          <w:rFonts w:cs="Times New Roman"/>
+          <w:szCs w:val="28"/>
           <w:lang w:val="en-US"/>
         </w:rPr>
         <w:t>Huu</w:t>
@@ -1121,6 +1430,8 @@
       <w:proofErr w:type="spellEnd"/>
       <w:r>
         <w:rPr>
+          <w:rFonts w:cs="Times New Roman"/>
+          <w:szCs w:val="28"/>
           <w:lang w:val="en-US"/>
         </w:rPr>
         <w:t xml:space="preserve"> we did it.</w:t>
@@ -1129,52 +1440,64 @@
     <w:p>
       <w:pPr>
         <w:rPr>
-          <w:lang w:val="en-US"/>
-        </w:rPr>
-      </w:pPr>
-      <w:r>
-        <w:rPr>
+          <w:rFonts w:cs="Times New Roman"/>
+          <w:szCs w:val="28"/>
+          <w:lang w:val="en-US"/>
+        </w:rPr>
+      </w:pPr>
+      <w:r>
+        <w:rPr>
+          <w:rFonts w:cs="Times New Roman"/>
+          <w:szCs w:val="28"/>
           <w:lang w:val="en-US"/>
         </w:rPr>
         <w:t xml:space="preserve">Now let add reflection, because </w:t>
       </w:r>
-      <w:proofErr w:type="gramStart"/>
-      <w:r>
-        <w:rPr>
-          <w:lang w:val="en-US"/>
-        </w:rPr>
-        <w:t>it’s</w:t>
-      </w:r>
-      <w:proofErr w:type="gramEnd"/>
-      <w:r>
-        <w:rPr>
-          <w:lang w:val="en-US"/>
-        </w:rPr>
-        <w:t xml:space="preserve"> really simple.</w:t>
-      </w:r>
-    </w:p>
-    <w:p>
-      <w:pPr>
-        <w:rPr>
-          <w:lang w:val="en-US"/>
-        </w:rPr>
-      </w:pPr>
-      <w:r>
-        <w:rPr>
+      <w:r>
+        <w:rPr>
+          <w:rFonts w:cs="Times New Roman"/>
+          <w:szCs w:val="28"/>
+          <w:lang w:val="en-US"/>
+        </w:rPr>
+        <w:t>it is</w:t>
+      </w:r>
+      <w:r>
+        <w:rPr>
+          <w:rFonts w:cs="Times New Roman"/>
+          <w:szCs w:val="28"/>
+          <w:lang w:val="en-US"/>
+        </w:rPr>
+        <w:t xml:space="preserve"> simple.</w:t>
+      </w:r>
+    </w:p>
+    <w:p>
+      <w:pPr>
+        <w:rPr>
+          <w:rFonts w:cs="Times New Roman"/>
+          <w:szCs w:val="28"/>
+          <w:lang w:val="en-US"/>
+        </w:rPr>
+      </w:pPr>
+      <w:r>
+        <w:rPr>
+          <w:rFonts w:cs="Times New Roman"/>
+          <w:szCs w:val="28"/>
           <w:lang w:val="en-US"/>
         </w:rPr>
         <w:t xml:space="preserve">Everything that you </w:t>
       </w:r>
-      <w:proofErr w:type="gramStart"/>
-      <w:r>
-        <w:rPr>
-          <w:lang w:val="en-US"/>
-        </w:rPr>
-        <w:t>need,</w:t>
-      </w:r>
-      <w:proofErr w:type="gramEnd"/>
-      <w:r>
-        <w:rPr>
+      <w:r>
+        <w:rPr>
+          <w:rFonts w:cs="Times New Roman"/>
+          <w:szCs w:val="28"/>
+          <w:lang w:val="en-US"/>
+        </w:rPr>
+        <w:t>need</w:t>
+      </w:r>
+      <w:r>
+        <w:rPr>
+          <w:rFonts w:cs="Times New Roman"/>
+          <w:szCs w:val="28"/>
           <w:lang w:val="en-US"/>
         </w:rPr>
         <w:t xml:space="preserve"> is to cast reflection ray and all.</w:t>
@@ -1183,11 +1506,15 @@
     <w:p>
       <w:pPr>
         <w:rPr>
-          <w:lang w:val="en-US"/>
-        </w:rPr>
-      </w:pPr>
-      <w:r>
-        <w:rPr>
+          <w:rFonts w:cs="Times New Roman"/>
+          <w:szCs w:val="28"/>
+          <w:lang w:val="en-US"/>
+        </w:rPr>
+      </w:pPr>
+      <w:r>
+        <w:rPr>
+          <w:rFonts w:cs="Times New Roman"/>
+          <w:szCs w:val="28"/>
           <w:lang w:val="en-US"/>
         </w:rPr>
         <w:t>Adding a simple pair line of code we can get this beautiful resolute:</w:t>
@@ -1196,17 +1523,83 @@
     <w:p>
       <w:pPr>
         <w:rPr>
-          <w:lang w:val="en-US"/>
-        </w:rPr>
-      </w:pPr>
-      <w:r>
-        <w:rPr>
+          <w:rFonts w:cs="Times New Roman"/>
+          <w:szCs w:val="28"/>
+          <w:lang w:val="en-US"/>
+        </w:rPr>
+      </w:pPr>
+      <w:r>
+        <w:rPr>
+          <w:rFonts w:cs="Times New Roman"/>
+          <w:szCs w:val="28"/>
+          <w:lang w:val="en-US"/>
+        </w:rPr>
+        <w:pict>
+          <v:shape id="_x0000_i1030" type="#_x0000_t75" style="width:466.8pt;height:352.8pt">
+            <v:imagedata r:id="rId15" o:title="4_specular"/>
+          </v:shape>
+        </w:pict>
+      </w:r>
+    </w:p>
+    <w:p>
+      <w:pPr>
+        <w:pStyle w:val="2"/>
+        <w:rPr>
+          <w:rFonts w:ascii="Times New Roman" w:hAnsi="Times New Roman" w:cs="Times New Roman"/>
+          <w:b/>
+          <w:color w:val="auto"/>
+          <w:sz w:val="28"/>
+          <w:szCs w:val="28"/>
+          <w:lang w:val="en-US"/>
+        </w:rPr>
+      </w:pPr>
+      <w:r>
+        <w:rPr>
+          <w:rFonts w:ascii="Times New Roman" w:hAnsi="Times New Roman" w:cs="Times New Roman"/>
+          <w:b/>
+          <w:color w:val="auto"/>
+          <w:sz w:val="28"/>
+          <w:szCs w:val="28"/>
+          <w:lang w:val="en-US"/>
+        </w:rPr>
+        <w:t>Step 6 Refraction</w:t>
+      </w:r>
+    </w:p>
+    <w:p>
+      <w:pPr>
+        <w:rPr>
+          <w:rFonts w:cs="Times New Roman"/>
+          <w:szCs w:val="28"/>
+          <w:lang w:val="en-US"/>
+        </w:rPr>
+      </w:pPr>
+      <w:r>
+        <w:rPr>
+          <w:rFonts w:cs="Times New Roman"/>
+          <w:szCs w:val="28"/>
+          <w:lang w:val="en-US"/>
+        </w:rPr>
+        <w:t>Using the method, that we have used to display reflection, we can display refraction, by the Snail’s formula. In addition, using them we have new beautiful resolute:</w:t>
+      </w:r>
+    </w:p>
+    <w:p>
+      <w:pPr>
+        <w:rPr>
+          <w:rFonts w:cs="Times New Roman"/>
+          <w:szCs w:val="28"/>
+          <w:lang w:val="en-US"/>
+        </w:rPr>
+      </w:pPr>
+      <w:r>
+        <w:rPr>
+          <w:rFonts w:cs="Times New Roman"/>
+          <w:szCs w:val="28"/>
           <w:lang w:val="en-US"/>
         </w:rPr>
         <w:lastRenderedPageBreak/>
         <w:pict>
-          <v:shape id="_x0000_i1030" type="#_x0000_t75" style="width:467.4pt;height:352.2pt">
-            <v:imagedata r:id="rId14" o:title="4_specular"/>
+          <v:shape id="_x0000_i1031" type="#_x0000_t75" style="width:466.8pt;height:352.8pt">
+            <v:imagedata r:id="rId16" o:title="5_Refraction"/>
           </v:shape>
         </w:pict>
       </w:r>
@@ -1215,88 +1608,259 @@
       <w:pPr>
         <w:pStyle w:val="2"/>
         <w:rPr>
-          <w:lang w:val="en-US"/>
-        </w:rPr>
-      </w:pPr>
-      <w:r>
-        <w:rPr>
-          <w:lang w:val="en-US"/>
-        </w:rPr>
-        <w:t>Step 6 Refraction</w:t>
-      </w:r>
-    </w:p>
-    <w:p>
-      <w:pPr>
-        <w:rPr>
-          <w:lang w:val="en-US"/>
-        </w:rPr>
-      </w:pPr>
-      <w:r>
-        <w:rPr>
-          <w:lang w:val="en-US"/>
-        </w:rPr>
-        <w:t>Using the method, that we have used to display reflection, we can display refraction, by the Snail’s formula. In addition, using them we have new beautiful resolute:</w:t>
-      </w:r>
-    </w:p>
-    <w:p>
-      <w:pPr>
-        <w:rPr>
-          <w:lang w:val="en-US"/>
-        </w:rPr>
-      </w:pPr>
-      <w:r>
-        <w:rPr>
-          <w:lang w:val="en-US"/>
-        </w:rPr>
-        <w:lastRenderedPageBreak/>
+          <w:rFonts w:ascii="Times New Roman" w:hAnsi="Times New Roman" w:cs="Times New Roman"/>
+          <w:b/>
+          <w:color w:val="auto"/>
+          <w:sz w:val="28"/>
+          <w:szCs w:val="28"/>
+          <w:lang w:val="en-US"/>
+        </w:rPr>
+      </w:pPr>
+      <w:r>
+        <w:rPr>
+          <w:rFonts w:ascii="Times New Roman" w:hAnsi="Times New Roman" w:cs="Times New Roman"/>
+          <w:b/>
+          <w:color w:val="auto"/>
+          <w:sz w:val="28"/>
+          <w:szCs w:val="28"/>
+          <w:lang w:val="en-US"/>
+        </w:rPr>
+        <w:t>Step 7 Shadow</w:t>
+      </w:r>
+    </w:p>
+    <w:p>
+      <w:pPr>
+        <w:rPr>
+          <w:rFonts w:cs="Times New Roman"/>
+          <w:szCs w:val="28"/>
+          <w:lang w:val="en-US"/>
+        </w:rPr>
+      </w:pPr>
+      <w:r>
+        <w:rPr>
+          <w:rFonts w:cs="Times New Roman"/>
+          <w:szCs w:val="28"/>
+          <w:lang w:val="en-US"/>
+        </w:rPr>
+        <w:t>The idea of shadows is simple. Everything that we need to do, is to check that our light ray intersect any other objects. In addition, the resolute:</w:t>
+      </w:r>
+    </w:p>
+    <w:p>
+      <w:pPr>
+        <w:rPr>
+          <w:rFonts w:cs="Times New Roman"/>
+          <w:szCs w:val="28"/>
+          <w:lang w:val="en-US"/>
+        </w:rPr>
+      </w:pPr>
+      <w:r>
+        <w:rPr>
+          <w:rFonts w:cs="Times New Roman"/>
+          <w:szCs w:val="28"/>
+          <w:lang w:val="en-US"/>
+        </w:rPr>
         <w:pict>
-          <v:shape id="_x0000_i1031" type="#_x0000_t75" style="width:467.4pt;height:352.2pt">
-            <v:imagedata r:id="rId15" o:title="5_Refraction"/>
+          <v:shape id="_x0000_i1032" type="#_x0000_t75" style="width:297.6pt;height:224.4pt">
+            <v:imagedata r:id="rId17" o:title="6_Shadow"/>
           </v:shape>
         </w:pict>
       </w:r>
     </w:p>
     <w:p>
       <w:pPr>
+        <w:rPr>
+          <w:rFonts w:cs="Times New Roman"/>
+          <w:szCs w:val="28"/>
+          <w:lang w:val="en-US"/>
+        </w:rPr>
+      </w:pPr>
+    </w:p>
+    <w:p>
+      <w:pPr>
         <w:pStyle w:val="2"/>
         <w:rPr>
-          <w:lang w:val="en-US"/>
-        </w:rPr>
-      </w:pPr>
-      <w:r>
-        <w:rPr>
-          <w:lang w:val="en-US"/>
-        </w:rPr>
-        <w:t>Step 7 Shadow</w:t>
-      </w:r>
-    </w:p>
-    <w:p>
-      <w:pPr>
-        <w:rPr>
-          <w:lang w:val="en-US"/>
-        </w:rPr>
-      </w:pPr>
-      <w:r>
-        <w:rPr>
-          <w:lang w:val="en-US"/>
-        </w:rPr>
-        <w:t>The idea of shadows is simple. Everything that we need to do, is to check that our light ray intersect any other objects. In addition, the resolute:</w:t>
-      </w:r>
-    </w:p>
-    <w:p>
-      <w:pPr>
-        <w:rPr>
-          <w:lang w:val="en-US"/>
-        </w:rPr>
-      </w:pPr>
-      <w:r>
-        <w:rPr>
+          <w:rFonts w:ascii="Times New Roman" w:hAnsi="Times New Roman" w:cs="Times New Roman"/>
+          <w:b/>
+          <w:color w:val="auto"/>
+          <w:sz w:val="28"/>
+          <w:szCs w:val="28"/>
+          <w:lang w:val="en-US"/>
+        </w:rPr>
+      </w:pPr>
+      <w:r>
+        <w:rPr>
+          <w:rFonts w:ascii="Times New Roman" w:hAnsi="Times New Roman" w:cs="Times New Roman"/>
+          <w:b/>
+          <w:color w:val="auto"/>
+          <w:sz w:val="28"/>
+          <w:szCs w:val="28"/>
+          <w:lang w:val="en-US"/>
+        </w:rPr>
+        <w:t>Step 8 Plane</w:t>
+      </w:r>
+    </w:p>
+    <w:p>
+      <w:pPr>
+        <w:rPr>
+          <w:rFonts w:cs="Times New Roman"/>
+          <w:szCs w:val="28"/>
+          <w:lang w:val="en-US"/>
+        </w:rPr>
+      </w:pPr>
+      <w:r>
+        <w:rPr>
+          <w:rFonts w:cs="Times New Roman"/>
+          <w:szCs w:val="28"/>
+          <w:lang w:val="en-US"/>
+        </w:rPr>
+        <w:t xml:space="preserve">Well we did Simple </w:t>
+      </w:r>
+      <w:proofErr w:type="spellStart"/>
+      <w:r>
+        <w:rPr>
+          <w:rFonts w:cs="Times New Roman"/>
+          <w:szCs w:val="28"/>
+          <w:lang w:val="en-US"/>
+        </w:rPr>
+        <w:t>RayTracing</w:t>
+      </w:r>
+      <w:proofErr w:type="spellEnd"/>
+      <w:r>
+        <w:rPr>
+          <w:rFonts w:cs="Times New Roman"/>
+          <w:szCs w:val="28"/>
+          <w:lang w:val="en-US"/>
+        </w:rPr>
+        <w:t xml:space="preserve">, and know </w:t>
+      </w:r>
+      <w:r>
+        <w:rPr>
+          <w:rFonts w:cs="Times New Roman"/>
+          <w:szCs w:val="28"/>
+          <w:lang w:val="en-US"/>
+        </w:rPr>
+        <w:t>let us</w:t>
+      </w:r>
+      <w:r>
+        <w:rPr>
+          <w:rFonts w:cs="Times New Roman"/>
+          <w:szCs w:val="28"/>
+          <w:lang w:val="en-US"/>
+        </w:rPr>
+        <w:t xml:space="preserve"> add some new primitives.</w:t>
+      </w:r>
+    </w:p>
+    <w:p>
+      <w:pPr>
+        <w:rPr>
+          <w:rFonts w:cs="Times New Roman"/>
+          <w:szCs w:val="28"/>
+          <w:lang w:val="en-US"/>
+        </w:rPr>
+      </w:pPr>
+      <w:r>
+        <w:rPr>
+          <w:rFonts w:cs="Times New Roman"/>
+          <w:szCs w:val="28"/>
           <w:lang w:val="en-US"/>
         </w:rPr>
         <w:lastRenderedPageBreak/>
+        <w:t>Firstly, add Plane.</w:t>
+      </w:r>
+    </w:p>
+    <w:p>
+      <w:pPr>
+        <w:rPr>
+          <w:rFonts w:cs="Times New Roman"/>
+          <w:szCs w:val="28"/>
+          <w:lang w:val="en-US"/>
+        </w:rPr>
+      </w:pPr>
+      <w:r>
+        <w:rPr>
+          <w:rFonts w:cs="Times New Roman"/>
+          <w:szCs w:val="28"/>
+          <w:lang w:val="en-US"/>
+        </w:rPr>
+        <w:t>It is</w:t>
+      </w:r>
+      <w:r>
+        <w:rPr>
+          <w:rFonts w:cs="Times New Roman"/>
+          <w:szCs w:val="28"/>
+          <w:lang w:val="en-US"/>
+        </w:rPr>
+        <w:t xml:space="preserve"> </w:t>
+      </w:r>
+      <w:r>
+        <w:rPr>
+          <w:rFonts w:cs="Times New Roman"/>
+          <w:szCs w:val="28"/>
+          <w:lang w:val="en-US"/>
+        </w:rPr>
+        <w:t>easy</w:t>
+      </w:r>
+      <w:r>
+        <w:rPr>
+          <w:rFonts w:cs="Times New Roman"/>
+          <w:szCs w:val="28"/>
+          <w:lang w:val="en-US"/>
+        </w:rPr>
+        <w:t xml:space="preserve"> using linear algebra.</w:t>
+      </w:r>
+    </w:p>
+    <w:p>
+      <w:pPr>
+        <w:rPr>
+          <w:rFonts w:cs="Times New Roman"/>
+          <w:szCs w:val="28"/>
+          <w:lang w:val="en-US"/>
+        </w:rPr>
+      </w:pPr>
+      <w:r>
+        <w:rPr>
+          <w:rFonts w:cs="Times New Roman"/>
+          <w:szCs w:val="28"/>
+          <w:lang w:val="en-US"/>
+        </w:rPr>
+        <w:t>The resolute:</w:t>
+      </w:r>
+    </w:p>
+    <w:p>
+      <w:pPr>
+        <w:rPr>
+          <w:rFonts w:cs="Times New Roman"/>
+          <w:szCs w:val="28"/>
+          <w:lang w:val="en-US"/>
+        </w:rPr>
+      </w:pPr>
+    </w:p>
+    <w:p>
+      <w:pPr>
+        <w:rPr>
+          <w:rFonts w:cs="Times New Roman"/>
+          <w:szCs w:val="28"/>
+          <w:lang w:val="en-US"/>
+        </w:rPr>
+      </w:pPr>
+    </w:p>
+    <w:p>
+      <w:pPr>
+        <w:rPr>
+          <w:rFonts w:cs="Times New Roman"/>
+          <w:szCs w:val="28"/>
+          <w:lang w:val="en-US"/>
+        </w:rPr>
+      </w:pPr>
+      <w:r>
+        <w:rPr>
+          <w:rFonts w:cs="Times New Roman"/>
+          <w:szCs w:val="28"/>
+          <w:lang w:val="en-US"/>
+        </w:rPr>
         <w:pict>
-          <v:shape id="_x0000_i1036" type="#_x0000_t75" style="width:467.4pt;height:352.2pt">
-            <v:imagedata r:id="rId16" o:title="6_Shadow"/>
+          <v:shape id="_x0000_i1033" type="#_x0000_t75" style="width:325.2pt;height:246pt">
+            <v:imagedata r:id="rId18" o:title="7_Plane"/>
           </v:shape>
         </w:pict>
       </w:r>
@@ -1304,143 +1868,413 @@
     <w:p>
       <w:pPr>
         <w:rPr>
-          <w:lang w:val="en-US"/>
-        </w:rPr>
-      </w:pPr>
+          <w:rFonts w:cs="Times New Roman"/>
+          <w:szCs w:val="28"/>
+          <w:lang w:val="en-US"/>
+        </w:rPr>
+      </w:pPr>
+      <w:proofErr w:type="spellStart"/>
+      <w:r>
+        <w:rPr>
+          <w:rStyle w:val="20"/>
+          <w:rFonts w:ascii="Times New Roman" w:hAnsi="Times New Roman" w:cs="Times New Roman"/>
+          <w:b/>
+          <w:color w:val="auto"/>
+          <w:sz w:val="28"/>
+          <w:szCs w:val="28"/>
+        </w:rPr>
+        <w:t>Step</w:t>
+      </w:r>
+      <w:proofErr w:type="spellEnd"/>
+      <w:r>
+        <w:rPr>
+          <w:rStyle w:val="20"/>
+          <w:rFonts w:ascii="Times New Roman" w:hAnsi="Times New Roman" w:cs="Times New Roman"/>
+          <w:b/>
+          <w:color w:val="auto"/>
+          <w:sz w:val="28"/>
+          <w:szCs w:val="28"/>
+        </w:rPr>
+        <w:t xml:space="preserve"> 9 </w:t>
+      </w:r>
+      <w:proofErr w:type="spellStart"/>
+      <w:r>
+        <w:rPr>
+          <w:rStyle w:val="20"/>
+          <w:rFonts w:ascii="Times New Roman" w:hAnsi="Times New Roman" w:cs="Times New Roman"/>
+          <w:b/>
+          <w:color w:val="auto"/>
+          <w:sz w:val="28"/>
+          <w:szCs w:val="28"/>
+        </w:rPr>
+        <w:t>Polygons</w:t>
+      </w:r>
+      <w:proofErr w:type="spellEnd"/>
+    </w:p>
+    <w:p>
+      <w:pPr>
+        <w:rPr>
+          <w:rFonts w:cs="Times New Roman"/>
+          <w:szCs w:val="28"/>
+          <w:lang w:val="en-US"/>
+        </w:rPr>
+      </w:pPr>
+      <w:r>
+        <w:rPr>
+          <w:rFonts w:cs="Times New Roman"/>
+          <w:szCs w:val="28"/>
+          <w:lang w:val="en-US"/>
+        </w:rPr>
+        <w:t xml:space="preserve">Now </w:t>
+      </w:r>
+      <w:r>
+        <w:rPr>
+          <w:rFonts w:cs="Times New Roman"/>
+          <w:szCs w:val="28"/>
+          <w:lang w:val="en-US"/>
+        </w:rPr>
+        <w:t>let us</w:t>
+      </w:r>
+      <w:r>
+        <w:rPr>
+          <w:rFonts w:cs="Times New Roman"/>
+          <w:szCs w:val="28"/>
+          <w:lang w:val="en-US"/>
+        </w:rPr>
+        <w:t xml:space="preserve"> add </w:t>
+      </w:r>
+      <w:r>
+        <w:rPr>
+          <w:rFonts w:cs="Times New Roman"/>
+          <w:szCs w:val="28"/>
+          <w:lang w:val="en-US"/>
+        </w:rPr>
+        <w:t>polygon-using</w:t>
+      </w:r>
+      <w:r>
+        <w:rPr>
+          <w:rFonts w:cs="Times New Roman"/>
+          <w:szCs w:val="28"/>
+          <w:lang w:val="en-US"/>
+        </w:rPr>
+        <w:t xml:space="preserve"> plane as base.</w:t>
+      </w:r>
     </w:p>
     <w:p>
       <w:pPr>
         <w:pStyle w:val="2"/>
         <w:rPr>
-          <w:lang w:val="en-US"/>
-        </w:rPr>
-      </w:pPr>
-      <w:r>
-        <w:rPr>
-          <w:lang w:val="en-US"/>
-        </w:rPr>
-        <w:t>Step 8 Plane</w:t>
-      </w:r>
-    </w:p>
-    <w:p>
-      <w:pPr>
-        <w:rPr>
-          <w:lang w:val="en-US"/>
-        </w:rPr>
-      </w:pPr>
-      <w:r>
-        <w:rPr>
-          <w:lang w:val="en-US"/>
-        </w:rPr>
-        <w:t xml:space="preserve">Well we did Simple </w:t>
-      </w:r>
-      <w:proofErr w:type="spellStart"/>
-      <w:r>
-        <w:rPr>
-          <w:lang w:val="en-US"/>
-        </w:rPr>
-        <w:t>RayTracing</w:t>
-      </w:r>
-      <w:proofErr w:type="spellEnd"/>
-      <w:r>
-        <w:rPr>
-          <w:lang w:val="en-US"/>
-        </w:rPr>
-        <w:t xml:space="preserve">, and know </w:t>
-      </w:r>
-      <w:proofErr w:type="gramStart"/>
-      <w:r>
-        <w:rPr>
-          <w:lang w:val="en-US"/>
-        </w:rPr>
-        <w:t>let’s</w:t>
-      </w:r>
-      <w:proofErr w:type="gramEnd"/>
-      <w:r>
-        <w:rPr>
-          <w:lang w:val="en-US"/>
-        </w:rPr>
-        <w:t xml:space="preserve"> add some new primitives.</w:t>
-      </w:r>
-    </w:p>
-    <w:p>
-      <w:pPr>
-        <w:rPr>
-          <w:lang w:val="en-US"/>
-        </w:rPr>
-      </w:pPr>
-      <w:r>
-        <w:rPr>
-          <w:lang w:val="en-US"/>
-        </w:rPr>
-        <w:t>Firstly, add Plane.</w:t>
-      </w:r>
-    </w:p>
-    <w:p>
-      <w:pPr>
-        <w:rPr>
-          <w:lang w:val="en-US"/>
-        </w:rPr>
-      </w:pPr>
-      <w:proofErr w:type="gramStart"/>
-      <w:r>
-        <w:rPr>
-          <w:lang w:val="en-US"/>
-        </w:rPr>
-        <w:t>It’s</w:t>
-      </w:r>
-      <w:proofErr w:type="gramEnd"/>
-      <w:r>
-        <w:rPr>
-          <w:lang w:val="en-US"/>
-        </w:rPr>
-        <w:t xml:space="preserve"> really easy using </w:t>
-      </w:r>
-      <w:r>
-        <w:rPr>
-          <w:lang w:val="en-US"/>
-        </w:rPr>
-        <w:t>linear algebra</w:t>
-      </w:r>
-      <w:r>
-        <w:rPr>
-          <w:lang w:val="en-US"/>
-        </w:rPr>
-        <w:t>.</w:t>
-      </w:r>
-    </w:p>
-    <w:p>
-      <w:pPr>
-        <w:rPr>
-          <w:lang w:val="en-US"/>
-        </w:rPr>
-      </w:pPr>
-      <w:r>
-        <w:rPr>
-          <w:lang w:val="en-US"/>
-        </w:rPr>
-        <w:t>The resolute:</w:t>
-      </w:r>
-    </w:p>
-    <w:p>
-      <w:pPr>
-        <w:rPr>
-          <w:lang w:val="en-US"/>
-        </w:rPr>
-      </w:pPr>
-      <w:bookmarkStart w:id="0" w:name="_GoBack"/>
-      <w:r>
-        <w:rPr>
-          <w:lang w:val="en-US"/>
-        </w:rPr>
-        <w:lastRenderedPageBreak/>
+          <w:rFonts w:ascii="Times New Roman" w:hAnsi="Times New Roman" w:cs="Times New Roman"/>
+          <w:color w:val="auto"/>
+          <w:sz w:val="28"/>
+          <w:szCs w:val="28"/>
+          <w:lang w:val="en-US"/>
+        </w:rPr>
+      </w:pPr>
+      <w:r>
+        <w:rPr>
+          <w:rFonts w:ascii="Times New Roman" w:hAnsi="Times New Roman" w:cs="Times New Roman"/>
+          <w:color w:val="auto"/>
+          <w:sz w:val="28"/>
+          <w:szCs w:val="28"/>
+          <w:lang w:val="en-US"/>
+        </w:rPr>
+        <w:t xml:space="preserve">Step 10 Models </w:t>
+      </w:r>
+    </w:p>
+    <w:p>
+      <w:pPr>
+        <w:rPr>
+          <w:rFonts w:cs="Times New Roman"/>
+          <w:szCs w:val="28"/>
+          <w:lang w:val="en-US"/>
+        </w:rPr>
+      </w:pPr>
+      <w:r>
+        <w:rPr>
+          <w:rFonts w:cs="Times New Roman"/>
+          <w:szCs w:val="28"/>
+          <w:lang w:val="en-US"/>
+        </w:rPr>
+        <w:t>Now when we have Polygons, it is easy to add Models.</w:t>
+      </w:r>
+    </w:p>
+    <w:p>
+      <w:pPr>
+        <w:rPr>
+          <w:rFonts w:cs="Times New Roman"/>
+          <w:szCs w:val="28"/>
+          <w:lang w:val="en-US"/>
+        </w:rPr>
+      </w:pPr>
+      <w:r>
+        <w:rPr>
+          <w:rFonts w:cs="Times New Roman"/>
+          <w:szCs w:val="28"/>
+          <w:lang w:val="en-US"/>
+        </w:rPr>
+        <w:t>Moreover, the resolute:</w:t>
+      </w:r>
+    </w:p>
+    <w:p>
+      <w:pPr>
+        <w:rPr>
+          <w:rFonts w:cs="Times New Roman"/>
+          <w:szCs w:val="28"/>
+          <w:lang w:val="en-US"/>
+        </w:rPr>
+      </w:pPr>
+      <w:r>
+        <w:rPr>
+          <w:rFonts w:cs="Times New Roman"/>
+          <w:szCs w:val="28"/>
+          <w:lang w:val="en-US"/>
+        </w:rPr>
         <w:pict>
-          <v:shape id="_x0000_i1037" type="#_x0000_t75" style="width:467.4pt;height:352.2pt">
-            <v:imagedata r:id="rId17" o:title="7_Plane"/>
+          <v:shape id="_x0000_i1099" type="#_x0000_t75" style="width:247.2pt;height:186pt">
+            <v:imagedata r:id="rId19" o:title="8_Model3d"/>
           </v:shape>
         </w:pict>
       </w:r>
-      <w:bookmarkEnd w:id="0"/>
+    </w:p>
+    <w:p>
+      <w:pPr>
+        <w:rPr>
+          <w:rStyle w:val="10"/>
+          <w:rFonts w:eastAsiaTheme="minorHAnsi"/>
+          <w:sz w:val="28"/>
+          <w:szCs w:val="28"/>
+        </w:rPr>
+      </w:pPr>
+    </w:p>
+    <w:p>
+      <w:pPr>
+        <w:rPr>
+          <w:rStyle w:val="10"/>
+          <w:rFonts w:eastAsiaTheme="minorHAnsi"/>
+          <w:sz w:val="28"/>
+          <w:szCs w:val="28"/>
+        </w:rPr>
+      </w:pPr>
+    </w:p>
+    <w:p>
+      <w:pPr>
+        <w:rPr>
+          <w:rStyle w:val="10"/>
+          <w:rFonts w:eastAsiaTheme="minorHAnsi"/>
+          <w:sz w:val="28"/>
+          <w:szCs w:val="28"/>
+          <w:lang w:val="en-US"/>
+        </w:rPr>
+      </w:pPr>
+      <w:proofErr w:type="spellStart"/>
+      <w:r>
+        <w:rPr>
+          <w:rStyle w:val="10"/>
+          <w:rFonts w:eastAsiaTheme="minorHAnsi"/>
+          <w:sz w:val="28"/>
+          <w:szCs w:val="28"/>
+        </w:rPr>
+        <w:lastRenderedPageBreak/>
+        <w:t>Conclusion</w:t>
+      </w:r>
+      <w:proofErr w:type="spellEnd"/>
+      <w:r>
+        <w:rPr>
+          <w:rStyle w:val="10"/>
+          <w:rFonts w:eastAsiaTheme="minorHAnsi"/>
+          <w:sz w:val="28"/>
+          <w:szCs w:val="28"/>
+          <w:lang w:val="en-US"/>
+        </w:rPr>
+        <w:t>:</w:t>
+      </w:r>
+    </w:p>
+    <w:p>
+      <w:pPr>
+        <w:rPr>
+          <w:rStyle w:val="10"/>
+          <w:rFonts w:eastAsiaTheme="minorHAnsi"/>
+          <w:b w:val="0"/>
+          <w:sz w:val="28"/>
+          <w:szCs w:val="28"/>
+          <w:lang w:val="en-US"/>
+        </w:rPr>
+      </w:pPr>
+      <w:r>
+        <w:rPr>
+          <w:rStyle w:val="10"/>
+          <w:rFonts w:eastAsiaTheme="minorHAnsi"/>
+          <w:b w:val="0"/>
+          <w:sz w:val="28"/>
+          <w:szCs w:val="28"/>
+          <w:lang w:val="en-US"/>
+        </w:rPr>
+        <w:t xml:space="preserve">I have wanted to implement this project for a long time. Finally decided. I did not seek to "fit the code on a business card" or write a full-fledged graphics engine. My goal was to show in practice the work of the Retrace technology and its capabilities. I have not implemented some of the functionality I wanted, like recording short cinematics or displaying textures, because now, I do not see the expediency in this. Perhaps if there is a large number of people who want to see these functions, I will develop this project. You can also look at my GitHub; there is my old library of games in the organizations, which has a game based on </w:t>
+      </w:r>
+      <w:proofErr w:type="spellStart"/>
+      <w:r>
+        <w:rPr>
+          <w:rStyle w:val="10"/>
+          <w:rFonts w:eastAsiaTheme="minorHAnsi"/>
+          <w:b w:val="0"/>
+          <w:sz w:val="28"/>
+          <w:szCs w:val="28"/>
+          <w:lang w:val="en-US"/>
+        </w:rPr>
+        <w:t>RayCasting</w:t>
+      </w:r>
+      <w:proofErr w:type="spellEnd"/>
+      <w:r>
+        <w:rPr>
+          <w:rStyle w:val="10"/>
+          <w:rFonts w:eastAsiaTheme="minorHAnsi"/>
+          <w:b w:val="0"/>
+          <w:sz w:val="28"/>
+          <w:szCs w:val="28"/>
+          <w:lang w:val="en-US"/>
+        </w:rPr>
+        <w:t xml:space="preserve"> technology. This technology, although useless now, is very interesting to study.</w:t>
+      </w:r>
+    </w:p>
+    <w:sdt>
+      <w:sdtPr>
+        <w:id w:val="1985349949"/>
+        <w:docPartObj>
+          <w:docPartGallery w:val="Bibliographies"/>
+          <w:docPartUnique/>
+        </w:docPartObj>
+      </w:sdtPr>
+      <w:sdtEndPr>
+        <w:rPr>
+          <w:rFonts w:eastAsiaTheme="minorHAnsi" w:cstheme="minorBidi"/>
+          <w:b w:val="0"/>
+          <w:bCs w:val="0"/>
+          <w:kern w:val="0"/>
+          <w:sz w:val="28"/>
+          <w:szCs w:val="22"/>
+          <w:lang w:eastAsia="en-US"/>
+        </w:rPr>
+      </w:sdtEndPr>
+      <w:sdtContent>
+        <w:p>
+          <w:pPr>
+            <w:pStyle w:val="1"/>
+            <w:rPr>
+              <w:lang w:val="en-US"/>
+            </w:rPr>
+          </w:pPr>
+          <w:r>
+            <w:rPr>
+              <w:sz w:val="28"/>
+              <w:szCs w:val="28"/>
+              <w:lang w:val="en-US"/>
+            </w:rPr>
+            <w:t>Literature</w:t>
+          </w:r>
+          <w:r>
+            <w:rPr>
+              <w:lang w:val="en-US"/>
+            </w:rPr>
+            <w:t>:</w:t>
+          </w:r>
+        </w:p>
+        <w:sdt>
+          <w:sdtPr>
+            <w:id w:val="111145805"/>
+            <w:bibliography/>
+          </w:sdtPr>
+          <w:sdtContent>
+            <w:p>
+              <w:pPr>
+                <w:pStyle w:val="a5"/>
+                <w:rPr>
+                  <w:noProof/>
+                  <w:lang w:val="en-US"/>
+                </w:rPr>
+              </w:pPr>
+              <w:r>
+                <w:fldChar w:fldCharType="begin"/>
+              </w:r>
+              <w:r>
+                <w:rPr>
+                  <w:lang w:val="en-US"/>
+                </w:rPr>
+                <w:instrText>BIBLIOGRAPHY</w:instrText>
+              </w:r>
+              <w:r>
+                <w:fldChar w:fldCharType="separate"/>
+              </w:r>
+              <w:r>
+                <w:rPr>
+                  <w:noProof/>
+                  <w:lang w:val="en-US"/>
+                </w:rPr>
+                <w:t>[Internet] / https://habr.com/ru/post/436790/</w:t>
+              </w:r>
+            </w:p>
+            <w:p>
+              <w:pPr>
+                <w:rPr>
+                  <w:lang w:val="en-US"/>
+                </w:rPr>
+              </w:pPr>
+              <w:r>
+                <w:rPr>
+                  <w:lang w:val="en-US"/>
+                </w:rPr>
+                <w:t>https://en.wikipedia.org/wiki/Ray_tracing</w:t>
+              </w:r>
+              <w:proofErr w:type="gramStart"/>
+              <w:r>
+                <w:rPr>
+                  <w:lang w:val="en-US"/>
+                </w:rPr>
+                <w:t>_(</w:t>
+              </w:r>
+              <w:proofErr w:type="gramEnd"/>
+              <w:r>
+                <w:rPr>
+                  <w:lang w:val="en-US"/>
+                </w:rPr>
+                <w:t>graphics)</w:t>
+              </w:r>
+            </w:p>
+            <w:p>
+              <w:pPr>
+                <w:rPr>
+                  <w:lang w:val="en-US"/>
+                </w:rPr>
+              </w:pPr>
+              <w:r>
+                <w:rPr>
+                  <w:bCs/>
+                </w:rPr>
+                <w:fldChar w:fldCharType="end"/>
+              </w:r>
+              <w:r>
+                <w:rPr>
+                  <w:bCs/>
+                  <w:lang w:val="en-US"/>
+                </w:rPr>
+                <w:t>https://web.archive.org/web/20190520020303/http://www.few.vu.nl/~kielmann/theses/avdploeg.pdf</w:t>
+              </w:r>
+            </w:p>
+          </w:sdtContent>
+        </w:sdt>
+      </w:sdtContent>
+    </w:sdt>
+    <w:p>
+      <w:pPr>
+        <w:rPr>
+          <w:rStyle w:val="10"/>
+          <w:rFonts w:eastAsiaTheme="minorHAnsi"/>
+          <w:b w:val="0"/>
+          <w:sz w:val="28"/>
+          <w:szCs w:val="28"/>
+          <w:lang w:val="en-US"/>
+        </w:rPr>
+      </w:pPr>
     </w:p>
     <w:sectPr>
       <w:pgSz w:w="11906" w:h="16838" w:code="9"/>
@@ -2005,6 +2839,27 @@
       <w:szCs w:val="24"/>
     </w:rPr>
   </w:style>
+  <w:style w:type="paragraph" w:styleId="a4">
+    <w:name w:val="No Spacing"/>
+    <w:uiPriority w:val="1"/>
+    <w:qFormat/>
+    <w:rsid w:val="00DD7859"/>
+    <w:pPr>
+      <w:spacing w:after="0" w:line="240" w:lineRule="auto"/>
+    </w:pPr>
+    <w:rPr>
+      <w:rFonts w:ascii="Times New Roman" w:hAnsi="Times New Roman"/>
+      <w:sz w:val="28"/>
+    </w:rPr>
+  </w:style>
+  <w:style w:type="paragraph" w:styleId="a5">
+    <w:name w:val="Bibliography"/>
+    <w:basedOn w:val="a"/>
+    <w:next w:val="a"/>
+    <w:uiPriority w:val="37"/>
+    <w:unhideWhenUsed/>
+    <w:rsid w:val="008000E2"/>
+  </w:style>
 </w:styles>
 </file>
 
@@ -2267,4 +3122,32 @@
     </a:ext>
   </a:extLst>
 </a:theme>
+</file>
+
+<file path=customXml/item1.xml><?xml version="1.0" encoding="utf-8"?>
+<b:Sources xmlns:b="http://schemas.openxmlformats.org/officeDocument/2006/bibliography" xmlns="http://schemas.openxmlformats.org/officeDocument/2006/bibliography" SelectedStyle="\GostTitle.XSL" StyleName="ГОСТ — сортировка по названиям" Version="2003">
+  <b:Source>
+    <b:Tag>htt</b:Tag>
+    <b:SourceType>InternetSite</b:SourceType>
+    <b:Guid>{20D5A5F2-F26D-4763-90F3-AC8C9BDAF7CC}</b:Guid>
+    <b:Author>
+      <b:Author>
+        <b:NameList>
+          <b:Person>
+            <b:Last>https://habr.com/ru/post/436790/</b:Last>
+          </b:Person>
+        </b:NameList>
+      </b:Author>
+    </b:Author>
+    <b:RefOrder>1</b:RefOrder>
+  </b:Source>
+</b:Sources>
+</file>
+
+<file path=customXml/itemProps1.xml><?xml version="1.0" encoding="utf-8"?>
+<ds:datastoreItem xmlns:ds="http://schemas.openxmlformats.org/officeDocument/2006/customXml" ds:itemID="{4D38332B-8056-4480-A0A3-09BA9C5B1953}">
+  <ds:schemaRefs>
+    <ds:schemaRef ds:uri="http://schemas.openxmlformats.org/officeDocument/2006/bibliography"/>
+  </ds:schemaRefs>
+</ds:datastoreItem>
 </file>
</xml_diff>